<commit_message>
Fixed a little formatting on the iteration plan.
</commit_message>
<xml_diff>
--- a/ReceiptRewards.Documentation/Iteration Plan.docx
+++ b/ReceiptRewards.Documentation/Iteration Plan.docx
@@ -159,6 +159,7 @@
                 <w:dataBinding w:prefixMappings="xmlns:ns0='http://schemas.openxmlformats.org/package/2006/metadata/core-properties' xmlns:ns1='http://purl.org/dc/elements/1.1/'" w:xpath="/ns0:coreProperties[1]/ns1:title[1]" w:storeItemID="{6C3C8BC8-F283-45AE-878A-BAB7291924A1}"/>
                 <w:text/>
               </w:sdtPr>
+              <w:sdtEndPr/>
               <w:sdtContent>
                 <w:r>
                   <w:rPr>
@@ -232,7 +233,7 @@
                 <w:sz w:val="36"/>
                 <w:szCs w:val="36"/>
               </w:rPr>
-              <w:t>8/21/2013</w:t>
+              <w:t>8/23/2013</w:t>
             </w:r>
             <w:r>
               <w:rPr>
@@ -279,6 +280,7 @@
                 <w:dataBinding w:prefixMappings="xmlns:ns0='http://schemas.openxmlformats.org/package/2006/metadata/core-properties' xmlns:ns1='http://purl.org/dc/elements/1.1/'" w:xpath="/ns0:coreProperties[1]/ns1:subject[1]" w:storeItemID="{6C3C8BC8-F283-45AE-878A-BAB7291924A1}"/>
                 <w:text/>
               </w:sdtPr>
+              <w:sdtEndPr/>
               <w:sdtContent>
                 <w:r>
                   <w:rPr>
@@ -385,8 +387,12 @@
     <w:sdt>
       <w:sdtPr>
         <w:rPr>
-          <w:rFonts w:eastAsiaTheme="minorHAnsi"/>
+          <w:rFonts w:asciiTheme="minorHAnsi" w:eastAsiaTheme="minorHAnsi" w:hAnsiTheme="minorHAnsi" w:cstheme="minorBidi"/>
+          <w:b w:val="0"/>
           <w:bCs/>
+          <w:color w:val="000000"/>
+          <w:sz w:val="22"/>
+          <w:szCs w:val="22"/>
           <w:lang w:eastAsia="en-US"/>
         </w:rPr>
         <w:id w:val="-910309274"/>
@@ -397,12 +403,7 @@
       </w:sdtPr>
       <w:sdtEndPr>
         <w:rPr>
-          <w:rFonts w:asciiTheme="minorHAnsi" w:hAnsiTheme="minorHAnsi" w:cstheme="minorBidi"/>
-          <w:b w:val="0"/>
           <w:noProof/>
-          <w:color w:val="000000"/>
-          <w:sz w:val="22"/>
-          <w:szCs w:val="22"/>
           <w:lang w:eastAsia="ja-JP"/>
         </w:rPr>
       </w:sdtEndPr>
@@ -426,6 +427,7 @@
         <w:p>
           <w:pPr>
             <w:pStyle w:val="TOC1"/>
+            <w:spacing w:after="0" w:line="276" w:lineRule="auto"/>
             <w:rPr>
               <w:rFonts w:eastAsiaTheme="minorEastAsia"/>
               <w:noProof/>
@@ -489,7 +491,7 @@
                 <w:noProof/>
                 <w:webHidden/>
               </w:rPr>
-              <w:t>3</w:t>
+              <w:t>2</w:t>
             </w:r>
             <w:r>
               <w:rPr>
@@ -503,6 +505,7 @@
         <w:p>
           <w:pPr>
             <w:pStyle w:val="TOC2"/>
+            <w:spacing w:line="276" w:lineRule="auto"/>
             <w:rPr>
               <w:rFonts w:eastAsiaTheme="minorEastAsia"/>
               <w:noProof/>
@@ -557,7 +560,7 @@
                 <w:noProof/>
                 <w:webHidden/>
               </w:rPr>
-              <w:t>3</w:t>
+              <w:t>2</w:t>
             </w:r>
             <w:r>
               <w:rPr>
@@ -571,6 +574,7 @@
         <w:p>
           <w:pPr>
             <w:pStyle w:val="TOC2"/>
+            <w:spacing w:line="276" w:lineRule="auto"/>
             <w:rPr>
               <w:rFonts w:eastAsiaTheme="minorEastAsia"/>
               <w:noProof/>
@@ -625,7 +629,7 @@
                 <w:noProof/>
                 <w:webHidden/>
               </w:rPr>
-              <w:t>3</w:t>
+              <w:t>2</w:t>
             </w:r>
             <w:r>
               <w:rPr>
@@ -639,6 +643,7 @@
         <w:p>
           <w:pPr>
             <w:pStyle w:val="TOC2"/>
+            <w:spacing w:line="276" w:lineRule="auto"/>
             <w:rPr>
               <w:rFonts w:eastAsiaTheme="minorEastAsia"/>
               <w:noProof/>
@@ -693,7 +698,7 @@
                 <w:noProof/>
                 <w:webHidden/>
               </w:rPr>
-              <w:t>3</w:t>
+              <w:t>2</w:t>
             </w:r>
             <w:r>
               <w:rPr>
@@ -707,6 +712,7 @@
         <w:p>
           <w:pPr>
             <w:pStyle w:val="TOC1"/>
+            <w:spacing w:after="0" w:line="276" w:lineRule="auto"/>
             <w:rPr>
               <w:rFonts w:eastAsiaTheme="minorEastAsia"/>
               <w:noProof/>
@@ -761,7 +767,7 @@
                 <w:noProof/>
                 <w:webHidden/>
               </w:rPr>
-              <w:t>4</w:t>
+              <w:t>3</w:t>
             </w:r>
             <w:r>
               <w:rPr>
@@ -775,6 +781,7 @@
         <w:p>
           <w:pPr>
             <w:pStyle w:val="TOC2"/>
+            <w:spacing w:line="276" w:lineRule="auto"/>
             <w:rPr>
               <w:rFonts w:eastAsiaTheme="minorEastAsia"/>
               <w:noProof/>
@@ -829,7 +836,7 @@
                 <w:noProof/>
                 <w:webHidden/>
               </w:rPr>
-              <w:t>4</w:t>
+              <w:t>3</w:t>
             </w:r>
             <w:r>
               <w:rPr>
@@ -843,6 +850,7 @@
         <w:p>
           <w:pPr>
             <w:pStyle w:val="TOC2"/>
+            <w:spacing w:line="276" w:lineRule="auto"/>
             <w:rPr>
               <w:rFonts w:eastAsiaTheme="minorEastAsia"/>
               <w:noProof/>
@@ -897,7 +905,7 @@
                 <w:noProof/>
                 <w:webHidden/>
               </w:rPr>
-              <w:t>5</w:t>
+              <w:t>4</w:t>
             </w:r>
             <w:r>
               <w:rPr>
@@ -911,6 +919,7 @@
         <w:p>
           <w:pPr>
             <w:pStyle w:val="TOC3"/>
+            <w:spacing w:after="0" w:line="276" w:lineRule="auto"/>
             <w:rPr>
               <w:rFonts w:eastAsiaTheme="minorEastAsia"/>
               <w:noProof/>
@@ -965,7 +974,7 @@
                 <w:noProof/>
                 <w:webHidden/>
               </w:rPr>
-              <w:t>5</w:t>
+              <w:t>4</w:t>
             </w:r>
             <w:r>
               <w:rPr>
@@ -979,6 +988,7 @@
         <w:p>
           <w:pPr>
             <w:pStyle w:val="TOC3"/>
+            <w:spacing w:after="0" w:line="276" w:lineRule="auto"/>
             <w:rPr>
               <w:rFonts w:eastAsiaTheme="minorEastAsia"/>
               <w:noProof/>
@@ -1033,7 +1043,7 @@
                 <w:noProof/>
                 <w:webHidden/>
               </w:rPr>
-              <w:t>5</w:t>
+              <w:t>4</w:t>
             </w:r>
             <w:r>
               <w:rPr>
@@ -1047,6 +1057,7 @@
         <w:p>
           <w:pPr>
             <w:pStyle w:val="TOC3"/>
+            <w:spacing w:after="0" w:line="276" w:lineRule="auto"/>
             <w:rPr>
               <w:rFonts w:eastAsiaTheme="minorEastAsia"/>
               <w:noProof/>
@@ -1101,7 +1112,7 @@
                 <w:noProof/>
                 <w:webHidden/>
               </w:rPr>
-              <w:t>5</w:t>
+              <w:t>4</w:t>
             </w:r>
             <w:r>
               <w:rPr>
@@ -1115,6 +1126,7 @@
         <w:p>
           <w:pPr>
             <w:pStyle w:val="TOC3"/>
+            <w:spacing w:after="0" w:line="276" w:lineRule="auto"/>
             <w:rPr>
               <w:rFonts w:eastAsiaTheme="minorEastAsia"/>
               <w:noProof/>
@@ -1169,7 +1181,7 @@
                 <w:noProof/>
                 <w:webHidden/>
               </w:rPr>
-              <w:t>5</w:t>
+              <w:t>4</w:t>
             </w:r>
             <w:r>
               <w:rPr>
@@ -1183,6 +1195,7 @@
         <w:p>
           <w:pPr>
             <w:pStyle w:val="TOC1"/>
+            <w:spacing w:after="0" w:line="276" w:lineRule="auto"/>
             <w:rPr>
               <w:rFonts w:eastAsiaTheme="minorEastAsia"/>
               <w:noProof/>
@@ -1237,7 +1250,7 @@
                 <w:noProof/>
                 <w:webHidden/>
               </w:rPr>
-              <w:t>6</w:t>
+              <w:t>5</w:t>
             </w:r>
             <w:r>
               <w:rPr>
@@ -1251,6 +1264,7 @@
         <w:p>
           <w:pPr>
             <w:pStyle w:val="TOC2"/>
+            <w:spacing w:line="276" w:lineRule="auto"/>
             <w:rPr>
               <w:rFonts w:eastAsiaTheme="minorEastAsia"/>
               <w:noProof/>
@@ -1305,7 +1319,7 @@
                 <w:noProof/>
                 <w:webHidden/>
               </w:rPr>
-              <w:t>6</w:t>
+              <w:t>5</w:t>
             </w:r>
             <w:r>
               <w:rPr>
@@ -1319,6 +1333,7 @@
         <w:p>
           <w:pPr>
             <w:pStyle w:val="TOC2"/>
+            <w:spacing w:line="276" w:lineRule="auto"/>
             <w:rPr>
               <w:rFonts w:eastAsiaTheme="minorEastAsia"/>
               <w:noProof/>
@@ -1373,7 +1388,7 @@
                 <w:noProof/>
                 <w:webHidden/>
               </w:rPr>
-              <w:t>7</w:t>
+              <w:t>6</w:t>
             </w:r>
             <w:r>
               <w:rPr>
@@ -1387,6 +1402,7 @@
         <w:p>
           <w:pPr>
             <w:pStyle w:val="TOC1"/>
+            <w:spacing w:after="0" w:line="276" w:lineRule="auto"/>
             <w:rPr>
               <w:rFonts w:eastAsiaTheme="minorEastAsia"/>
               <w:noProof/>
@@ -1441,7 +1457,7 @@
                 <w:noProof/>
                 <w:webHidden/>
               </w:rPr>
-              <w:t>7</w:t>
+              <w:t>6</w:t>
             </w:r>
             <w:r>
               <w:rPr>
@@ -1455,6 +1471,7 @@
         <w:p>
           <w:pPr>
             <w:pStyle w:val="TOC1"/>
+            <w:spacing w:after="0" w:line="276" w:lineRule="auto"/>
             <w:rPr>
               <w:rFonts w:eastAsiaTheme="minorEastAsia"/>
               <w:noProof/>
@@ -1509,7 +1526,7 @@
                 <w:noProof/>
                 <w:webHidden/>
               </w:rPr>
-              <w:t>8</w:t>
+              <w:t>7</w:t>
             </w:r>
             <w:r>
               <w:rPr>
@@ -1523,6 +1540,7 @@
         <w:p>
           <w:pPr>
             <w:pStyle w:val="TOC2"/>
+            <w:spacing w:line="276" w:lineRule="auto"/>
             <w:rPr>
               <w:rFonts w:eastAsiaTheme="minorEastAsia"/>
               <w:noProof/>
@@ -1577,7 +1595,7 @@
                 <w:noProof/>
                 <w:webHidden/>
               </w:rPr>
-              <w:t>8</w:t>
+              <w:t>7</w:t>
             </w:r>
             <w:r>
               <w:rPr>
@@ -1591,6 +1609,7 @@
         <w:p>
           <w:pPr>
             <w:pStyle w:val="TOC2"/>
+            <w:spacing w:line="276" w:lineRule="auto"/>
             <w:rPr>
               <w:rFonts w:eastAsiaTheme="minorEastAsia"/>
               <w:noProof/>
@@ -1645,7 +1664,7 @@
                 <w:noProof/>
                 <w:webHidden/>
               </w:rPr>
-              <w:t>8</w:t>
+              <w:t>7</w:t>
             </w:r>
             <w:r>
               <w:rPr>
@@ -1659,6 +1678,7 @@
         <w:p>
           <w:pPr>
             <w:pStyle w:val="TOC2"/>
+            <w:spacing w:line="276" w:lineRule="auto"/>
             <w:rPr>
               <w:rFonts w:eastAsiaTheme="minorEastAsia"/>
               <w:noProof/>
@@ -1713,7 +1733,7 @@
                 <w:noProof/>
                 <w:webHidden/>
               </w:rPr>
-              <w:t>8</w:t>
+              <w:t>7</w:t>
             </w:r>
             <w:r>
               <w:rPr>
@@ -1727,6 +1747,7 @@
         <w:p>
           <w:pPr>
             <w:pStyle w:val="TOC1"/>
+            <w:spacing w:after="0" w:line="276" w:lineRule="auto"/>
             <w:rPr>
               <w:rFonts w:eastAsiaTheme="minorEastAsia"/>
               <w:noProof/>
@@ -1781,7 +1802,7 @@
                 <w:noProof/>
                 <w:webHidden/>
               </w:rPr>
-              <w:t>9</w:t>
+              <w:t>8</w:t>
             </w:r>
             <w:r>
               <w:rPr>
@@ -1795,6 +1816,7 @@
         <w:p>
           <w:pPr>
             <w:pStyle w:val="TOC2"/>
+            <w:spacing w:line="276" w:lineRule="auto"/>
             <w:rPr>
               <w:rFonts w:eastAsiaTheme="minorEastAsia"/>
               <w:noProof/>
@@ -1849,7 +1871,7 @@
                 <w:noProof/>
                 <w:webHidden/>
               </w:rPr>
-              <w:t>9</w:t>
+              <w:t>8</w:t>
             </w:r>
             <w:r>
               <w:rPr>
@@ -1863,6 +1885,7 @@
         <w:p>
           <w:pPr>
             <w:pStyle w:val="TOC2"/>
+            <w:spacing w:line="276" w:lineRule="auto"/>
             <w:rPr>
               <w:rFonts w:eastAsiaTheme="minorEastAsia"/>
               <w:noProof/>
@@ -1917,7 +1940,7 @@
                 <w:noProof/>
                 <w:webHidden/>
               </w:rPr>
-              <w:t>9</w:t>
+              <w:t>8</w:t>
             </w:r>
             <w:r>
               <w:rPr>
@@ -1931,6 +1954,7 @@
         <w:p>
           <w:pPr>
             <w:pStyle w:val="TOC2"/>
+            <w:spacing w:line="276" w:lineRule="auto"/>
             <w:rPr>
               <w:rFonts w:eastAsiaTheme="minorEastAsia"/>
               <w:noProof/>
@@ -1985,7 +2009,7 @@
                 <w:noProof/>
                 <w:webHidden/>
               </w:rPr>
-              <w:t>9</w:t>
+              <w:t>8</w:t>
             </w:r>
             <w:r>
               <w:rPr>
@@ -1999,6 +2023,7 @@
         <w:p>
           <w:pPr>
             <w:pStyle w:val="TOC2"/>
+            <w:spacing w:line="276" w:lineRule="auto"/>
             <w:rPr>
               <w:rFonts w:eastAsiaTheme="minorEastAsia"/>
               <w:noProof/>
@@ -2053,7 +2078,7 @@
                 <w:noProof/>
                 <w:webHidden/>
               </w:rPr>
-              <w:t>9</w:t>
+              <w:t>8</w:t>
             </w:r>
             <w:r>
               <w:rPr>
@@ -2067,6 +2092,7 @@
         <w:p>
           <w:pPr>
             <w:pStyle w:val="TOC2"/>
+            <w:spacing w:line="276" w:lineRule="auto"/>
             <w:rPr>
               <w:rFonts w:eastAsiaTheme="minorEastAsia"/>
               <w:noProof/>
@@ -2121,7 +2147,7 @@
                 <w:noProof/>
                 <w:webHidden/>
               </w:rPr>
-              <w:t>9</w:t>
+              <w:t>8</w:t>
             </w:r>
             <w:r>
               <w:rPr>
@@ -2135,6 +2161,7 @@
         <w:p>
           <w:pPr>
             <w:pStyle w:val="TOC1"/>
+            <w:spacing w:after="0" w:line="276" w:lineRule="auto"/>
             <w:rPr>
               <w:rFonts w:eastAsiaTheme="minorEastAsia"/>
               <w:noProof/>
@@ -2189,7 +2216,7 @@
                 <w:noProof/>
                 <w:webHidden/>
               </w:rPr>
-              <w:t>10</w:t>
+              <w:t>9</w:t>
             </w:r>
             <w:r>
               <w:rPr>
@@ -2203,6 +2230,7 @@
         <w:p>
           <w:pPr>
             <w:pStyle w:val="TOC2"/>
+            <w:spacing w:line="276" w:lineRule="auto"/>
             <w:rPr>
               <w:rFonts w:eastAsiaTheme="minorEastAsia"/>
               <w:noProof/>
@@ -2257,7 +2285,7 @@
                 <w:noProof/>
                 <w:webHidden/>
               </w:rPr>
-              <w:t>10</w:t>
+              <w:t>9</w:t>
             </w:r>
             <w:r>
               <w:rPr>
@@ -2271,6 +2299,7 @@
         <w:p>
           <w:pPr>
             <w:pStyle w:val="TOC1"/>
+            <w:spacing w:after="0" w:line="276" w:lineRule="auto"/>
             <w:rPr>
               <w:rFonts w:eastAsiaTheme="minorEastAsia"/>
               <w:noProof/>
@@ -2325,7 +2354,7 @@
                 <w:noProof/>
                 <w:webHidden/>
               </w:rPr>
-              <w:t>11</w:t>
+              <w:t>10</w:t>
             </w:r>
             <w:r>
               <w:rPr>
@@ -2365,17 +2394,19 @@
       <w:r>
         <w:br w:type="page"/>
       </w:r>
+      <w:bookmarkStart w:id="0" w:name="_GoBack"/>
+      <w:bookmarkEnd w:id="0"/>
     </w:p>
     <w:p>
       <w:pPr>
         <w:pStyle w:val="Heading1"/>
       </w:pPr>
-      <w:bookmarkStart w:id="0" w:name="_Toc355696332"/>
+      <w:bookmarkStart w:id="1" w:name="_Toc355696332"/>
       <w:r>
         <w:lastRenderedPageBreak/>
         <w:t>1 Introduction</w:t>
       </w:r>
-      <w:bookmarkEnd w:id="0"/>
+      <w:bookmarkEnd w:id="1"/>
     </w:p>
     <w:p>
       <w:r>
@@ -2386,7 +2417,7 @@
       <w:pPr>
         <w:pStyle w:val="Heading2"/>
       </w:pPr>
-      <w:bookmarkStart w:id="1" w:name="_Toc355696333"/>
+      <w:bookmarkStart w:id="2" w:name="_Toc355696333"/>
       <w:r>
         <w:t>1.</w:t>
       </w:r>
@@ -2396,7 +2427,7 @@
       <w:r>
         <w:t xml:space="preserve"> Intended Audience</w:t>
       </w:r>
-      <w:bookmarkEnd w:id="1"/>
+      <w:bookmarkEnd w:id="2"/>
     </w:p>
     <w:p>
       <w:r>
@@ -2407,7 +2438,7 @@
       <w:pPr>
         <w:pStyle w:val="Heading2"/>
       </w:pPr>
-      <w:bookmarkStart w:id="2" w:name="_Toc355696334"/>
+      <w:bookmarkStart w:id="3" w:name="_Toc355696334"/>
       <w:r>
         <w:t>1.</w:t>
       </w:r>
@@ -2420,7 +2451,7 @@
       <w:r>
         <w:t>References</w:t>
       </w:r>
-      <w:bookmarkEnd w:id="2"/>
+      <w:bookmarkEnd w:id="3"/>
     </w:p>
     <w:p>
       <w:pPr>
@@ -2480,7 +2511,7 @@
       <w:pPr>
         <w:pStyle w:val="Heading2"/>
       </w:pPr>
-      <w:bookmarkStart w:id="3" w:name="_Toc355696335"/>
+      <w:bookmarkStart w:id="4" w:name="_Toc355696335"/>
       <w:r>
         <w:t>1.</w:t>
       </w:r>
@@ -2493,7 +2524,7 @@
       <w:r>
         <w:t>Revision History</w:t>
       </w:r>
-      <w:bookmarkEnd w:id="3"/>
+      <w:bookmarkEnd w:id="4"/>
     </w:p>
     <w:p>
       <w:r>
@@ -2710,22 +2741,22 @@
       <w:pPr>
         <w:pStyle w:val="TOCHeading"/>
       </w:pPr>
-      <w:bookmarkStart w:id="4" w:name="_Toc355696336"/>
+      <w:bookmarkStart w:id="5" w:name="_Toc355696336"/>
       <w:r>
         <w:lastRenderedPageBreak/>
         <w:t>2 Plan</w:t>
       </w:r>
-      <w:bookmarkEnd w:id="4"/>
+      <w:bookmarkEnd w:id="5"/>
     </w:p>
     <w:p>
       <w:pPr>
         <w:pStyle w:val="Heading2"/>
       </w:pPr>
-      <w:bookmarkStart w:id="5" w:name="_Toc355696337"/>
+      <w:bookmarkStart w:id="6" w:name="_Toc355696337"/>
       <w:r>
         <w:t>2.1 Phase Plan</w:t>
       </w:r>
-      <w:bookmarkEnd w:id="5"/>
+      <w:bookmarkEnd w:id="6"/>
     </w:p>
     <w:tbl>
       <w:tblPr>
@@ -2945,7 +2976,7 @@
       </w:tr>
     </w:tbl>
     <w:p>
-      <w:bookmarkStart w:id="6" w:name="_Toc355696338"/>
+      <w:bookmarkStart w:id="7" w:name="_Toc355696338"/>
     </w:p>
     <w:p>
       <w:pPr>
@@ -2968,17 +2999,17 @@
         <w:lastRenderedPageBreak/>
         <w:t>2.2 Phase Purpose</w:t>
       </w:r>
-      <w:bookmarkEnd w:id="6"/>
+      <w:bookmarkEnd w:id="7"/>
     </w:p>
     <w:p>
       <w:pPr>
         <w:pStyle w:val="Heading3"/>
       </w:pPr>
-      <w:bookmarkStart w:id="7" w:name="_Toc355696339"/>
+      <w:bookmarkStart w:id="8" w:name="_Toc355696339"/>
       <w:r>
         <w:t>2.2.1 Inception</w:t>
       </w:r>
-      <w:bookmarkEnd w:id="7"/>
+      <w:bookmarkEnd w:id="8"/>
     </w:p>
     <w:p>
       <w:r>
@@ -2989,11 +3020,11 @@
       <w:pPr>
         <w:pStyle w:val="Heading3"/>
       </w:pPr>
-      <w:bookmarkStart w:id="8" w:name="_Toc355696340"/>
+      <w:bookmarkStart w:id="9" w:name="_Toc355696340"/>
       <w:r>
         <w:t>2.2.2 Elaboration</w:t>
       </w:r>
-      <w:bookmarkEnd w:id="8"/>
+      <w:bookmarkEnd w:id="9"/>
     </w:p>
     <w:p>
       <w:r>
@@ -3004,11 +3035,11 @@
       <w:pPr>
         <w:pStyle w:val="Heading3"/>
       </w:pPr>
-      <w:bookmarkStart w:id="9" w:name="_Toc355696341"/>
+      <w:bookmarkStart w:id="10" w:name="_Toc355696341"/>
       <w:r>
         <w:t>2.2.3 Construction</w:t>
       </w:r>
-      <w:bookmarkEnd w:id="9"/>
+      <w:bookmarkEnd w:id="10"/>
     </w:p>
     <w:p>
       <w:r>
@@ -3019,11 +3050,11 @@
       <w:pPr>
         <w:pStyle w:val="Heading3"/>
       </w:pPr>
-      <w:bookmarkStart w:id="10" w:name="_Toc355696342"/>
+      <w:bookmarkStart w:id="11" w:name="_Toc355696342"/>
       <w:r>
         <w:t>2.2.4 Transition</w:t>
       </w:r>
-      <w:bookmarkEnd w:id="10"/>
+      <w:bookmarkEnd w:id="11"/>
     </w:p>
     <w:p>
       <w:r>
@@ -3039,7 +3070,7 @@
       <w:pPr>
         <w:pStyle w:val="TOCHeading"/>
       </w:pPr>
-      <w:bookmarkStart w:id="11" w:name="_Toc355696343"/>
+      <w:bookmarkStart w:id="12" w:name="_Toc355696343"/>
       <w:r>
         <w:lastRenderedPageBreak/>
         <w:t xml:space="preserve">3 </w:t>
@@ -3047,17 +3078,17 @@
       <w:r>
         <w:t>Iteration Activities</w:t>
       </w:r>
-      <w:bookmarkEnd w:id="11"/>
+      <w:bookmarkEnd w:id="12"/>
     </w:p>
     <w:p>
       <w:pPr>
         <w:pStyle w:val="Heading2"/>
       </w:pPr>
-      <w:bookmarkStart w:id="12" w:name="_Toc355696344"/>
+      <w:bookmarkStart w:id="13" w:name="_Toc355696344"/>
       <w:r>
         <w:t>3.1 Iteration Schedule</w:t>
       </w:r>
-      <w:bookmarkEnd w:id="12"/>
+      <w:bookmarkEnd w:id="13"/>
     </w:p>
     <w:tbl>
       <w:tblPr>
@@ -3297,7 +3328,7 @@
       </w:tr>
     </w:tbl>
     <w:p>
-      <w:bookmarkStart w:id="13" w:name="_Toc355696345"/>
+      <w:bookmarkStart w:id="14" w:name="_Toc355696345"/>
     </w:p>
     <w:p>
       <w:pPr>
@@ -3320,7 +3351,7 @@
         <w:lastRenderedPageBreak/>
         <w:t>3.2 Iteration Deliverables</w:t>
       </w:r>
-      <w:bookmarkEnd w:id="13"/>
+      <w:bookmarkEnd w:id="14"/>
     </w:p>
     <w:tbl>
       <w:tblPr>
@@ -3585,7 +3616,7 @@
       </w:tr>
     </w:tbl>
     <w:p>
-      <w:bookmarkStart w:id="14" w:name="_Toc355696346"/>
+      <w:bookmarkStart w:id="15" w:name="_Toc355696346"/>
     </w:p>
     <w:p/>
     <w:p/>
@@ -3596,11 +3627,21 @@
       <w:r>
         <w:t>4 Task Schedule</w:t>
       </w:r>
-      <w:bookmarkEnd w:id="14"/>
+      <w:bookmarkEnd w:id="15"/>
     </w:p>
     <w:p>
       <w:r>
-        <w:t>@SEE Work Breakdown Structure</w:t>
+        <w:t xml:space="preserve">Please refer to the </w:t>
+      </w:r>
+      <w:r>
+        <w:rPr>
+          <w:b/>
+          <w:color w:val="551188" w:themeColor="text2"/>
+        </w:rPr>
+        <w:t>Work Breakdown Structure</w:t>
+      </w:r>
+      <w:r>
+        <w:t xml:space="preserve"> regarding task schedule.</w:t>
       </w:r>
     </w:p>
     <w:p>
@@ -3611,7 +3652,7 @@
           <w:szCs w:val="28"/>
         </w:rPr>
       </w:pPr>
-      <w:bookmarkStart w:id="15" w:name="_Toc355696347"/>
+      <w:bookmarkStart w:id="16" w:name="_Toc355696347"/>
       <w:r>
         <w:br w:type="page"/>
       </w:r>
@@ -3624,17 +3665,17 @@
         <w:lastRenderedPageBreak/>
         <w:t>5 Resources</w:t>
       </w:r>
-      <w:bookmarkEnd w:id="15"/>
+      <w:bookmarkEnd w:id="16"/>
     </w:p>
     <w:p>
       <w:pPr>
         <w:pStyle w:val="Heading2"/>
       </w:pPr>
-      <w:bookmarkStart w:id="16" w:name="_Toc355696348"/>
+      <w:bookmarkStart w:id="17" w:name="_Toc355696348"/>
       <w:r>
         <w:t>5.1 People</w:t>
       </w:r>
-      <w:bookmarkEnd w:id="16"/>
+      <w:bookmarkEnd w:id="17"/>
     </w:p>
     <w:p>
       <w:pPr>
@@ -3652,11 +3693,11 @@
       <w:pPr>
         <w:pStyle w:val="Heading2"/>
       </w:pPr>
-      <w:bookmarkStart w:id="17" w:name="_Toc355696349"/>
+      <w:bookmarkStart w:id="18" w:name="_Toc355696349"/>
       <w:r>
         <w:t>5.2 Hardware</w:t>
       </w:r>
-      <w:bookmarkEnd w:id="17"/>
+      <w:bookmarkEnd w:id="18"/>
     </w:p>
     <w:p>
       <w:pPr>
@@ -3698,11 +3739,11 @@
       <w:pPr>
         <w:pStyle w:val="Heading2"/>
       </w:pPr>
-      <w:bookmarkStart w:id="18" w:name="_Toc355696350"/>
+      <w:bookmarkStart w:id="19" w:name="_Toc355696350"/>
       <w:r>
         <w:t>5.3 Software</w:t>
       </w:r>
-      <w:bookmarkEnd w:id="18"/>
+      <w:bookmarkEnd w:id="19"/>
     </w:p>
     <w:p>
       <w:pPr>
@@ -3736,13 +3777,8 @@
           <w:numId w:val="5"/>
         </w:numPr>
       </w:pPr>
-      <w:proofErr w:type="spellStart"/>
       <w:r>
-        <w:t>NetBeans</w:t>
-      </w:r>
-      <w:proofErr w:type="spellEnd"/>
-      <w:r>
-        <w:t xml:space="preserve"> IDE</w:t>
+        <w:t>NetBeans IDE</w:t>
       </w:r>
     </w:p>
     <w:p>
@@ -3790,7 +3826,7 @@
           <w:szCs w:val="28"/>
         </w:rPr>
       </w:pPr>
-      <w:bookmarkStart w:id="19" w:name="_Toc355200861"/>
+      <w:bookmarkStart w:id="20" w:name="_Toc355200861"/>
       <w:r>
         <w:br w:type="page"/>
       </w:r>
@@ -3799,25 +3835,25 @@
       <w:pPr>
         <w:pStyle w:val="TOCHeading"/>
       </w:pPr>
-      <w:bookmarkStart w:id="20" w:name="_Toc355696351"/>
+      <w:bookmarkStart w:id="21" w:name="_Toc355696351"/>
       <w:r>
         <w:lastRenderedPageBreak/>
         <w:t>6 Scope</w:t>
       </w:r>
-      <w:bookmarkEnd w:id="19"/>
       <w:bookmarkEnd w:id="20"/>
+      <w:bookmarkEnd w:id="21"/>
     </w:p>
     <w:p>
       <w:pPr>
         <w:pStyle w:val="Heading2"/>
       </w:pPr>
-      <w:bookmarkStart w:id="21" w:name="_Toc355200862"/>
-      <w:bookmarkStart w:id="22" w:name="_Toc355696352"/>
+      <w:bookmarkStart w:id="22" w:name="_Toc355200862"/>
+      <w:bookmarkStart w:id="23" w:name="_Toc355696352"/>
       <w:r>
         <w:t>6.1 Basic Functionality</w:t>
       </w:r>
-      <w:bookmarkEnd w:id="21"/>
       <w:bookmarkEnd w:id="22"/>
+      <w:bookmarkEnd w:id="23"/>
     </w:p>
     <w:p>
       <w:r>
@@ -3828,13 +3864,13 @@
       <w:pPr>
         <w:pStyle w:val="Heading2"/>
       </w:pPr>
-      <w:bookmarkStart w:id="23" w:name="_Toc355200863"/>
-      <w:bookmarkStart w:id="24" w:name="_Toc355696353"/>
+      <w:bookmarkStart w:id="24" w:name="_Toc355200863"/>
+      <w:bookmarkStart w:id="25" w:name="_Toc355696353"/>
       <w:r>
         <w:t>6.2 Searchable Phone Features</w:t>
       </w:r>
-      <w:bookmarkEnd w:id="23"/>
       <w:bookmarkEnd w:id="24"/>
+      <w:bookmarkEnd w:id="25"/>
     </w:p>
     <w:p>
       <w:r>
@@ -3845,13 +3881,13 @@
       <w:pPr>
         <w:pStyle w:val="Heading2"/>
       </w:pPr>
-      <w:bookmarkStart w:id="25" w:name="_Toc355200864"/>
-      <w:bookmarkStart w:id="26" w:name="_Toc355696354"/>
+      <w:bookmarkStart w:id="26" w:name="_Toc355200864"/>
+      <w:bookmarkStart w:id="27" w:name="_Toc355696354"/>
       <w:r>
         <w:t>6.3 Users and Anonymous Users</w:t>
       </w:r>
-      <w:bookmarkEnd w:id="25"/>
       <w:bookmarkEnd w:id="26"/>
+      <w:bookmarkEnd w:id="27"/>
     </w:p>
     <w:p>
       <w:r>
@@ -3862,13 +3898,13 @@
       <w:pPr>
         <w:pStyle w:val="Heading2"/>
       </w:pPr>
-      <w:bookmarkStart w:id="27" w:name="_Toc355200865"/>
-      <w:bookmarkStart w:id="28" w:name="_Toc355696355"/>
+      <w:bookmarkStart w:id="28" w:name="_Toc355200865"/>
+      <w:bookmarkStart w:id="29" w:name="_Toc355696355"/>
       <w:r>
         <w:t>6.4 Extra Features Scope</w:t>
       </w:r>
-      <w:bookmarkEnd w:id="27"/>
       <w:bookmarkEnd w:id="28"/>
+      <w:bookmarkEnd w:id="29"/>
     </w:p>
     <w:p>
       <w:r>
@@ -3879,13 +3915,13 @@
       <w:pPr>
         <w:pStyle w:val="Heading2"/>
       </w:pPr>
-      <w:bookmarkStart w:id="29" w:name="_Toc355200866"/>
-      <w:bookmarkStart w:id="30" w:name="_Toc355696356"/>
+      <w:bookmarkStart w:id="30" w:name="_Toc355200866"/>
+      <w:bookmarkStart w:id="31" w:name="_Toc355696356"/>
       <w:r>
         <w:t>6.5 Custom Company Surveys</w:t>
       </w:r>
-      <w:bookmarkEnd w:id="29"/>
       <w:bookmarkEnd w:id="30"/>
+      <w:bookmarkEnd w:id="31"/>
     </w:p>
     <w:p>
       <w:r>
@@ -3905,7 +3941,7 @@
           <w:szCs w:val="28"/>
         </w:rPr>
       </w:pPr>
-      <w:bookmarkStart w:id="31" w:name="_Toc355696357"/>
+      <w:bookmarkStart w:id="32" w:name="_Toc355696357"/>
       <w:r>
         <w:br w:type="page"/>
       </w:r>
@@ -3918,17 +3954,17 @@
         <w:lastRenderedPageBreak/>
         <w:t>7 Iterations</w:t>
       </w:r>
-      <w:bookmarkEnd w:id="31"/>
+      <w:bookmarkEnd w:id="32"/>
     </w:p>
     <w:p>
       <w:pPr>
         <w:pStyle w:val="Heading2"/>
       </w:pPr>
-      <w:bookmarkStart w:id="32" w:name="_Toc355696358"/>
+      <w:bookmarkStart w:id="33" w:name="_Toc355696358"/>
       <w:r>
         <w:t>7.1 Diagram</w:t>
       </w:r>
-      <w:bookmarkEnd w:id="32"/>
+      <w:bookmarkEnd w:id="33"/>
     </w:p>
     <w:p>
       <w:r>
@@ -3997,12 +4033,12 @@
       <w:pPr>
         <w:pStyle w:val="TOCHeading"/>
       </w:pPr>
-      <w:bookmarkStart w:id="33" w:name="_Toc355696359"/>
+      <w:bookmarkStart w:id="34" w:name="_Toc355696359"/>
       <w:r>
         <w:lastRenderedPageBreak/>
         <w:t>8 Developer Log</w:t>
       </w:r>
-      <w:bookmarkEnd w:id="33"/>
+      <w:bookmarkEnd w:id="34"/>
     </w:p>
     <w:p>
       <w:r>
@@ -4224,21 +4260,7 @@
               <w:rPr>
                 <w:lang w:eastAsia="en-US"/>
               </w:rPr>
-              <w:t xml:space="preserve">Created the web driver feature which will be in charge of getting kicked off and will do the automated process for the </w:t>
-            </w:r>
-            <w:proofErr w:type="gramStart"/>
-            <w:r>
-              <w:rPr>
-                <w:lang w:eastAsia="en-US"/>
-              </w:rPr>
-              <w:t>surveys.</w:t>
-            </w:r>
-            <w:proofErr w:type="gramEnd"/>
-            <w:r>
-              <w:rPr>
-                <w:lang w:eastAsia="en-US"/>
-              </w:rPr>
-              <w:t xml:space="preserve"> Create this little test one to ensure that it could be done, since the whole point of the app is for the automated process, so Dr. Hu suggested to test this out. I successfully made one and ensure I can continue on with the web services</w:t>
+              <w:t>Created the web driver feature which will be in charge of getting kicked off and will do the automated process for the surveys. Create this little test one to ensure that it could be done, since the whole point of the app is for the automated process, so Dr. Hu suggested to test this out. I successfully made one and ensure I can continue on with the web services</w:t>
             </w:r>
           </w:p>
         </w:tc>
@@ -4363,21 +4385,7 @@
               <w:rPr>
                 <w:lang w:eastAsia="en-US"/>
               </w:rPr>
-              <w:t xml:space="preserve">Started my attempt to create the </w:t>
-            </w:r>
-            <w:proofErr w:type="spellStart"/>
-            <w:r>
-              <w:rPr>
-                <w:lang w:eastAsia="en-US"/>
-              </w:rPr>
-              <w:t>RESTful</w:t>
-            </w:r>
-            <w:proofErr w:type="spellEnd"/>
-            <w:r>
-              <w:rPr>
-                <w:lang w:eastAsia="en-US"/>
-              </w:rPr>
-              <w:t xml:space="preserve"> web services. Whole time I got frustrated with them. Getting nowhere.</w:t>
+              <w:t>Started my attempt to create the RESTful web services. Whole time I got frustrated with them. Getting nowhere.</w:t>
             </w:r>
           </w:p>
         </w:tc>
@@ -4440,23 +4448,8 @@
               <w:rPr>
                 <w:lang w:eastAsia="en-US"/>
               </w:rPr>
-              <w:t xml:space="preserve">Worked on the </w:t>
-            </w:r>
-            <w:proofErr w:type="spellStart"/>
-            <w:r>
-              <w:rPr>
-                <w:lang w:eastAsia="en-US"/>
-              </w:rPr>
-              <w:t>RESTful</w:t>
-            </w:r>
-            <w:proofErr w:type="spellEnd"/>
-            <w:r>
-              <w:rPr>
-                <w:lang w:eastAsia="en-US"/>
-              </w:rPr>
-              <w:t xml:space="preserve"> web services. Very frustrating, still don't understand the concept. Working with </w:t>
-            </w:r>
-            <w:proofErr w:type="spellStart"/>
+              <w:t xml:space="preserve">Worked on the RESTful web services. Very frustrating, still don't understand the concept. Working with </w:t>
+            </w:r>
             <w:r>
               <w:rPr>
                 <w:lang w:eastAsia="en-US"/>
@@ -4473,28 +4466,7 @@
               <w:rPr>
                 <w:lang w:eastAsia="en-US"/>
               </w:rPr>
-              <w:t>eans</w:t>
-            </w:r>
-            <w:proofErr w:type="spellEnd"/>
-            <w:r>
-              <w:rPr>
-                <w:lang w:eastAsia="en-US"/>
-              </w:rPr>
-              <w:t xml:space="preserve"> ide. The auto-generated </w:t>
-            </w:r>
-            <w:proofErr w:type="spellStart"/>
-            <w:r>
-              <w:rPr>
-                <w:lang w:eastAsia="en-US"/>
-              </w:rPr>
-              <w:t>RESTful</w:t>
-            </w:r>
-            <w:proofErr w:type="spellEnd"/>
-            <w:r>
-              <w:rPr>
-                <w:lang w:eastAsia="en-US"/>
-              </w:rPr>
-              <w:t xml:space="preserve"> web</w:t>
+              <w:t>eans ide. The auto-generated RESTful web</w:t>
             </w:r>
             <w:r>
               <w:rPr>
@@ -4530,6 +4502,7 @@
               <w:rPr>
                 <w:lang w:eastAsia="en-US"/>
               </w:rPr>
+              <w:lastRenderedPageBreak/>
               <w:t>01/31/2013</w:t>
             </w:r>
           </w:p>
@@ -4568,23 +4541,8 @@
               <w:rPr>
                 <w:lang w:eastAsia="en-US"/>
               </w:rPr>
-              <w:t xml:space="preserve">Worked on the </w:t>
-            </w:r>
-            <w:proofErr w:type="spellStart"/>
-            <w:r>
-              <w:rPr>
-                <w:lang w:eastAsia="en-US"/>
-              </w:rPr>
-              <w:t>RESTful</w:t>
-            </w:r>
-            <w:proofErr w:type="spellEnd"/>
-            <w:r>
-              <w:rPr>
-                <w:lang w:eastAsia="en-US"/>
-              </w:rPr>
-              <w:t xml:space="preserve"> web services. Basically did a lot of researching and </w:t>
-            </w:r>
-            <w:proofErr w:type="spellStart"/>
+              <w:t xml:space="preserve">Worked on the RESTful web services. Basically did a lot of researching and </w:t>
+            </w:r>
             <w:r>
               <w:rPr>
                 <w:lang w:eastAsia="en-US"/>
@@ -4607,28 +4565,7 @@
               <w:rPr>
                 <w:lang w:eastAsia="en-US"/>
               </w:rPr>
-              <w:t>ubing</w:t>
-            </w:r>
-            <w:proofErr w:type="spellEnd"/>
-            <w:r>
-              <w:rPr>
-                <w:lang w:eastAsia="en-US"/>
-              </w:rPr>
-              <w:t xml:space="preserve"> on how to properly set up the web services. Also spent time finding examples. </w:t>
-            </w:r>
-            <w:proofErr w:type="spellStart"/>
-            <w:r>
-              <w:rPr>
-                <w:lang w:eastAsia="en-US"/>
-              </w:rPr>
-              <w:t>Kinda</w:t>
-            </w:r>
-            <w:proofErr w:type="spellEnd"/>
-            <w:r>
-              <w:rPr>
-                <w:lang w:eastAsia="en-US"/>
-              </w:rPr>
-              <w:t xml:space="preserve"> found a few that were helpful. No breakthrough though.</w:t>
+              <w:t>ubing on how to properly set up the web services. Also spent time finding examples. Kinda found a few that were helpful. No breakthrough though.</w:t>
             </w:r>
           </w:p>
         </w:tc>
@@ -4653,7 +4590,6 @@
               <w:rPr>
                 <w:lang w:eastAsia="en-US"/>
               </w:rPr>
-              <w:lastRenderedPageBreak/>
               <w:t>02/01/2013</w:t>
             </w:r>
           </w:p>
@@ -4692,21 +4628,7 @@
               <w:rPr>
                 <w:lang w:eastAsia="en-US"/>
               </w:rPr>
-              <w:t xml:space="preserve">Worked on the web services on my local machine so that it would implement the </w:t>
-            </w:r>
-            <w:proofErr w:type="spellStart"/>
-            <w:r>
-              <w:rPr>
-                <w:lang w:eastAsia="en-US"/>
-              </w:rPr>
-              <w:t>RESTful</w:t>
-            </w:r>
-            <w:proofErr w:type="spellEnd"/>
-            <w:r>
-              <w:rPr>
-                <w:lang w:eastAsia="en-US"/>
-              </w:rPr>
-              <w:t xml:space="preserve"> set up and also be able to hit the database. Successfully made it hit the database and accept </w:t>
+              <w:t xml:space="preserve">Worked on the web services on my local machine so that it would implement the RESTful set up and also be able to hit the database. Successfully made it hit the database and accept </w:t>
             </w:r>
             <w:r>
               <w:rPr>
@@ -4843,21 +4765,7 @@
               <w:rPr>
                 <w:lang w:eastAsia="en-US"/>
               </w:rPr>
-              <w:t xml:space="preserve">Started on making the web admin website. Using Visual Studios 2012. I haven't programmed in .Net for about 2 years, so I'm just getting used to the IDE. Spend a lot of time at looking at </w:t>
-            </w:r>
-            <w:proofErr w:type="gramStart"/>
-            <w:r>
-              <w:rPr>
-                <w:lang w:eastAsia="en-US"/>
-              </w:rPr>
-              <w:t>the my</w:t>
-            </w:r>
-            <w:proofErr w:type="gramEnd"/>
-            <w:r>
-              <w:rPr>
-                <w:lang w:eastAsia="en-US"/>
-              </w:rPr>
-              <w:t xml:space="preserve"> Undergraduate Capstone project, which I may use a similar structure for the admin website. Also talked with Dr. Hu, and told him my game plan of what I've been up</w:t>
+              <w:t>Started on making the web admin website. Using Visual Studios 2012. I haven't programmed in .Net for about 2 years, so I'm just getting used to the IDE. Spend a lot of time at looking at the my Undergraduate Capstone project, which I may use a similar structure for the admin website. Also talked with Dr. Hu, and told him my game plan of what I've been up</w:t>
             </w:r>
             <w:r>
               <w:rPr>
@@ -4956,6 +4864,7 @@
               <w:rPr>
                 <w:lang w:eastAsia="en-US"/>
               </w:rPr>
+              <w:lastRenderedPageBreak/>
               <w:t>02/09/2013</w:t>
             </w:r>
           </w:p>
@@ -4994,21 +4903,7 @@
               <w:rPr>
                 <w:lang w:eastAsia="en-US"/>
               </w:rPr>
-              <w:t xml:space="preserve">Coded more of the admin site. I will be working on implementing one of the simpler functionalities of the system, so I am implementing the </w:t>
-            </w:r>
-            <w:proofErr w:type="spellStart"/>
-            <w:r>
-              <w:rPr>
-                <w:lang w:eastAsia="en-US"/>
-              </w:rPr>
-              <w:t>code_type</w:t>
-            </w:r>
-            <w:proofErr w:type="spellEnd"/>
-            <w:r>
-              <w:rPr>
-                <w:lang w:eastAsia="en-US"/>
-              </w:rPr>
-              <w:t xml:space="preserve"> and code manager pages. I managed to make the </w:t>
+              <w:t xml:space="preserve">Coded more of the admin site. I will be working on implementing one of the simpler functionalities of the system, so I am implementing the code_type and code manager pages. I managed to make the </w:t>
             </w:r>
             <w:r>
               <w:rPr>
@@ -5080,7 +4975,6 @@
               <w:rPr>
                 <w:lang w:eastAsia="en-US"/>
               </w:rPr>
-              <w:lastRenderedPageBreak/>
               <w:t>02/12/2013</w:t>
             </w:r>
           </w:p>
@@ -5182,21 +5076,7 @@
               <w:rPr>
                 <w:lang w:eastAsia="en-US"/>
               </w:rPr>
-              <w:t xml:space="preserve">Decided at this point to check my database ERD diagram and determine that it logically makes sense and that I am happy with it. Made some changes to it, so I will need to update the code and </w:t>
-            </w:r>
-            <w:proofErr w:type="spellStart"/>
-            <w:r>
-              <w:rPr>
-                <w:lang w:eastAsia="en-US"/>
-              </w:rPr>
-              <w:t>code_type</w:t>
-            </w:r>
-            <w:proofErr w:type="spellEnd"/>
-            <w:r>
-              <w:rPr>
-                <w:lang w:eastAsia="en-US"/>
-              </w:rPr>
-              <w:t xml:space="preserve"> codes to update the fixes. I will be implementing the very basic functionality regarding the surveys.</w:t>
+              <w:t>Decided at this point to check my database ERD diagram and determine that it logically makes sense and that I am happy with it. Made some changes to it, so I will need to update the code and code_type codes to update the fixes. I will be implementing the very basic functionality regarding the surveys.</w:t>
             </w:r>
           </w:p>
         </w:tc>
@@ -5408,6 +5288,7 @@
               <w:rPr>
                 <w:lang w:eastAsia="en-US"/>
               </w:rPr>
+              <w:lastRenderedPageBreak/>
               <w:t>02/20/2013</w:t>
             </w:r>
           </w:p>
@@ -5458,21 +5339,7 @@
               <w:rPr>
                 <w:lang w:eastAsia="en-US"/>
               </w:rPr>
-              <w:t xml:space="preserve">services on the webserver and implementing the CRUD functionality on the Survey process table objects. As I came to creating the </w:t>
-            </w:r>
-            <w:proofErr w:type="spellStart"/>
-            <w:r>
-              <w:rPr>
-                <w:lang w:eastAsia="en-US"/>
-              </w:rPr>
-              <w:t>form_elements</w:t>
-            </w:r>
-            <w:proofErr w:type="spellEnd"/>
-            <w:r>
-              <w:rPr>
-                <w:lang w:eastAsia="en-US"/>
-              </w:rPr>
-              <w:t>, I made note to rethink the interactions to possible create a more functional relation between the elements and the element types and the attributes of each of them. Decided to make note, and will contemplate them next time.</w:t>
+              <w:t>services on the webserver and implementing the CRUD functionality on the Survey process table objects. As I came to creating the form_elements, I made note to rethink the interactions to possible create a more functional relation between the elements and the element types and the attributes of each of them. Decided to make note, and will contemplate them next time.</w:t>
             </w:r>
           </w:p>
         </w:tc>
@@ -5496,7 +5363,6 @@
               <w:rPr>
                 <w:lang w:eastAsia="en-US"/>
               </w:rPr>
-              <w:lastRenderedPageBreak/>
               <w:t>02/22/2013</w:t>
             </w:r>
           </w:p>
@@ -5535,57 +5401,7 @@
               <w:rPr>
                 <w:lang w:eastAsia="en-US"/>
               </w:rPr>
-              <w:t xml:space="preserve">Decided to look at ERD diagram from an implementation standpoint and think through the process of how to have the most flexible database for implementation, as I have realized that some of the key form elements and attributes may be hard to identify the importance of them at this time, until I get to the implementation. I thus have removed all the original </w:t>
-            </w:r>
-            <w:proofErr w:type="spellStart"/>
-            <w:r>
-              <w:rPr>
-                <w:lang w:eastAsia="en-US"/>
-              </w:rPr>
-              <w:t>form_element</w:t>
-            </w:r>
-            <w:proofErr w:type="spellEnd"/>
-            <w:proofErr w:type="gramStart"/>
-            <w:r>
-              <w:rPr>
-                <w:lang w:eastAsia="en-US"/>
-              </w:rPr>
-              <w:t>_(</w:t>
-            </w:r>
-            <w:proofErr w:type="gramEnd"/>
-            <w:r>
-              <w:rPr>
-                <w:lang w:eastAsia="en-US"/>
-              </w:rPr>
-              <w:t xml:space="preserve">type) tables, and will store all attributes of the </w:t>
-            </w:r>
-            <w:proofErr w:type="spellStart"/>
-            <w:r>
-              <w:rPr>
-                <w:lang w:eastAsia="en-US"/>
-              </w:rPr>
-              <w:t>form_elements</w:t>
-            </w:r>
-            <w:proofErr w:type="spellEnd"/>
-            <w:r>
-              <w:rPr>
-                <w:lang w:eastAsia="en-US"/>
-              </w:rPr>
-              <w:t xml:space="preserve"> in an attribute table for the </w:t>
-            </w:r>
-            <w:proofErr w:type="spellStart"/>
-            <w:r>
-              <w:rPr>
-                <w:lang w:eastAsia="en-US"/>
-              </w:rPr>
-              <w:t>form_elements</w:t>
-            </w:r>
-            <w:proofErr w:type="spellEnd"/>
-            <w:r>
-              <w:rPr>
-                <w:lang w:eastAsia="en-US"/>
-              </w:rPr>
-              <w:t>. I also reworked the interaction of how a user may complete a survey and how the data will interact. After a long time of thinking of the logic, I needed a break and decided to start implementing some of the high-level objects of the web admin site (because companies and surveys aren't going to be changing all that much.) Felt good to see some results on the web admin. I implemented the company and survey manager pages on the web admin.</w:t>
+              <w:t>Decided to look at ERD diagram from an implementation standpoint and think through the process of how to have the most flexible database for implementation, as I have realized that some of the key form elements and attributes may be hard to identify the importance of them at this time, until I get to the implementation. I thus have removed all the original form_element_(type) tables, and will store all attributes of the form_elements in an attribute table for the form_elements. I also reworked the interaction of how a user may complete a survey and how the data will interact. After a long time of thinking of the logic, I needed a break and decided to start implementing some of the high-level objects of the web admin site (because companies and surveys aren't going to be changing all that much.) Felt good to see some results on the web admin. I implemented the company and survey manager pages on the web admin.</w:t>
             </w:r>
           </w:p>
         </w:tc>
@@ -5684,6 +5500,7 @@
               <w:rPr>
                 <w:lang w:eastAsia="en-US"/>
               </w:rPr>
+              <w:lastRenderedPageBreak/>
               <w:t>02/26/2013</w:t>
             </w:r>
           </w:p>
@@ -5759,7 +5576,6 @@
               <w:rPr>
                 <w:lang w:eastAsia="en-US"/>
               </w:rPr>
-              <w:lastRenderedPageBreak/>
               <w:t>02/27/2013</w:t>
             </w:r>
           </w:p>
@@ -6147,6 +5963,7 @@
               <w:rPr>
                 <w:lang w:eastAsia="en-US"/>
               </w:rPr>
+              <w:lastRenderedPageBreak/>
               <w:t>03/22/2013</w:t>
             </w:r>
           </w:p>
@@ -6259,14 +6076,7 @@
               <w:rPr>
                 <w:lang w:eastAsia="en-US"/>
               </w:rPr>
-              <w:t xml:space="preserve">Spring </w:t>
-            </w:r>
-            <w:proofErr w:type="gramStart"/>
-            <w:r>
-              <w:rPr>
-                <w:lang w:eastAsia="en-US"/>
-              </w:rPr>
-              <w:t xml:space="preserve">break, not </w:t>
+              <w:t xml:space="preserve">Spring break, not </w:t>
             </w:r>
             <w:r>
               <w:rPr>
@@ -6278,14 +6088,7 @@
               <w:rPr>
                 <w:lang w:eastAsia="en-US"/>
               </w:rPr>
-              <w:t xml:space="preserve"> me get</w:t>
-            </w:r>
-            <w:proofErr w:type="gramEnd"/>
-            <w:r>
-              <w:rPr>
-                <w:lang w:eastAsia="en-US"/>
-              </w:rPr>
-              <w:t xml:space="preserve"> much done this week, but I did work on some documentation. I think next presentation is April 9th, so working at documenting ideas that have been floating around my head onto paper so I can present about it.</w:t>
+              <w:t xml:space="preserve"> me get much done this week, but I did work on some documentation. I think next presentation is April 9th, so working at documenting ideas that have been floating around my head onto paper so I can present about it.</w:t>
             </w:r>
           </w:p>
         </w:tc>
@@ -6310,7 +6113,6 @@
               <w:rPr>
                 <w:lang w:eastAsia="en-US"/>
               </w:rPr>
-              <w:lastRenderedPageBreak/>
               <w:t>04/02/2013</w:t>
             </w:r>
           </w:p>
@@ -6521,6 +6323,7 @@
               <w:rPr>
                 <w:lang w:eastAsia="en-US"/>
               </w:rPr>
+              <w:lastRenderedPageBreak/>
               <w:t>04/09/2013</w:t>
             </w:r>
           </w:p>
@@ -6718,7 +6521,6 @@
               <w:rPr>
                 <w:lang w:eastAsia="en-US"/>
               </w:rPr>
-              <w:lastRenderedPageBreak/>
               <w:t>04/29/2013</w:t>
             </w:r>
           </w:p>
@@ -6915,6 +6717,7 @@
               <w:rPr>
                 <w:lang w:eastAsia="en-US"/>
               </w:rPr>
+              <w:lastRenderedPageBreak/>
               <w:t>05/01/2013</w:t>
             </w:r>
           </w:p>
@@ -6957,27 +6760,13 @@
               <w:rPr>
                 <w:lang w:eastAsia="en-US"/>
               </w:rPr>
-              <w:t xml:space="preserve">presentation style. It uses a </w:t>
-            </w:r>
-            <w:proofErr w:type="spellStart"/>
-            <w:r>
-              <w:rPr>
-                <w:lang w:eastAsia="en-US"/>
-              </w:rPr>
-              <w:t>jQ</w:t>
-            </w:r>
-            <w:r>
-              <w:rPr>
-                <w:lang w:eastAsia="en-US"/>
-              </w:rPr>
-              <w:t>uery</w:t>
-            </w:r>
-            <w:proofErr w:type="spellEnd"/>
-            <w:r>
-              <w:rPr>
-                <w:lang w:eastAsia="en-US"/>
-              </w:rPr>
-              <w:t xml:space="preserve"> file called Impress.js which is very impressive and is a great way to make presentations outside the box. However it takes a lot of skill to have an eye for everything and also I have to code it, but I think it will be worthwhile.</w:t>
+              <w:t>presentation style. It uses a jQ</w:t>
+            </w:r>
+            <w:r>
+              <w:rPr>
+                <w:lang w:eastAsia="en-US"/>
+              </w:rPr>
+              <w:t>uery file called Impress.js which is very impressive and is a great way to make presentations outside the box. However it takes a lot of skill to have an eye for everything and also I have to code it, but I think it will be worthwhile.</w:t>
             </w:r>
           </w:p>
         </w:tc>
@@ -7364,7 +7153,6 @@
               <w:rPr>
                 <w:lang w:eastAsia="en-US"/>
               </w:rPr>
-              <w:lastRenderedPageBreak/>
               <w:t>05/13/2013</w:t>
             </w:r>
           </w:p>
@@ -7401,21 +7189,7 @@
               <w:rPr>
                 <w:lang w:eastAsia="en-US"/>
               </w:rPr>
-              <w:t xml:space="preserve">Did very intensive research on MVVM Cross framework. I think it is a very promising, but the technology I need for my dynamic surveys isn’t supported yet in MVVX Cross. So I decided that </w:t>
-            </w:r>
-            <w:proofErr w:type="spellStart"/>
-            <w:r>
-              <w:rPr>
-                <w:lang w:eastAsia="en-US"/>
-              </w:rPr>
-              <w:t>Xamarin</w:t>
-            </w:r>
-            <w:proofErr w:type="spellEnd"/>
-            <w:r>
-              <w:rPr>
-                <w:lang w:eastAsia="en-US"/>
-              </w:rPr>
-              <w:t xml:space="preserve"> is 100% going to be the framework to develop in.</w:t>
+              <w:t>Did very intensive research on MVVM Cross framework. I think it is a very promising, but the technology I need for my dynamic surveys isn’t supported yet in MVVX Cross. So I decided that Xamarin is 100% going to be the framework to develop in.</w:t>
             </w:r>
           </w:p>
         </w:tc>
@@ -7617,6 +7391,7 @@
               <w:rPr>
                 <w:lang w:eastAsia="en-US"/>
               </w:rPr>
+              <w:lastRenderedPageBreak/>
               <w:t>05/28/2013</w:t>
             </w:r>
           </w:p>
@@ -7659,50 +7434,20 @@
               <w:rPr>
                 <w:lang w:eastAsia="en-US"/>
               </w:rPr>
-              <w:t xml:space="preserve">Started off the day had to call ITS because the Web Server was down thanks to storms this morning that cause Carroll to lose power for a couple of seconds. They got it back up though. I Completed implementation of Reverse Proxy today. And then worked on creating </w:t>
-            </w:r>
-            <w:proofErr w:type="spellStart"/>
-            <w:proofErr w:type="gramStart"/>
-            <w:r>
-              <w:rPr>
-                <w:lang w:eastAsia="en-US"/>
-              </w:rPr>
-              <w:t>a</w:t>
-            </w:r>
-            <w:proofErr w:type="spellEnd"/>
-            <w:proofErr w:type="gramEnd"/>
-            <w:r>
-              <w:rPr>
-                <w:lang w:eastAsia="en-US"/>
-              </w:rPr>
-              <w:t xml:space="preserve"> Acknowledgement document where I will put credits and license info that is used in the project.</w:t>
-            </w:r>
-          </w:p>
-          <w:p>
-            <w:pPr>
-              <w:rPr>
-                <w:lang w:eastAsia="en-US"/>
-              </w:rPr>
-            </w:pPr>
-            <w:r>
-              <w:rPr>
-                <w:lang w:eastAsia="en-US"/>
-              </w:rPr>
-              <w:t xml:space="preserve">Later, worked on attempting to get a PCL to work. Ran into problems and kept getting errors. </w:t>
-            </w:r>
-            <w:proofErr w:type="spellStart"/>
-            <w:r>
-              <w:rPr>
-                <w:lang w:eastAsia="en-US"/>
-              </w:rPr>
-              <w:t>Arg</w:t>
-            </w:r>
-            <w:proofErr w:type="spellEnd"/>
-            <w:r>
-              <w:rPr>
-                <w:lang w:eastAsia="en-US"/>
-              </w:rPr>
-              <w:t>! I’ll have to research the error and take another stab at it.</w:t>
+              <w:t>Started off the day had to call ITS because the Web Server was down thanks to storms this morning that cause Carroll to lose power for a couple of seconds. They got it back up though. I Completed implementation of Reverse Proxy today. And then worked on creating a Acknowledgement document where I will put credits and license info that is used in the project.</w:t>
+            </w:r>
+          </w:p>
+          <w:p>
+            <w:pPr>
+              <w:rPr>
+                <w:lang w:eastAsia="en-US"/>
+              </w:rPr>
+            </w:pPr>
+            <w:r>
+              <w:rPr>
+                <w:lang w:eastAsia="en-US"/>
+              </w:rPr>
+              <w:t>Later, worked on attempting to get a PCL to work. Ran into problems and kept getting errors. Arg! I’ll have to research the error and take another stab at it.</w:t>
             </w:r>
           </w:p>
         </w:tc>
@@ -7773,21 +7518,7 @@
               <w:rPr>
                 <w:lang w:eastAsia="en-US"/>
               </w:rPr>
-              <w:t xml:space="preserve">plan as to what was causing the errors. Got the PCL to successfully load correctly. Next I coded and put logic into the PCL, (basically using the Helper Files from the Admin CMS site as a starting point for the logic. Everything seemed to work, except for the Web Service Calls. </w:t>
-            </w:r>
-            <w:proofErr w:type="spellStart"/>
-            <w:r>
-              <w:rPr>
-                <w:lang w:eastAsia="en-US"/>
-              </w:rPr>
-              <w:t>Arg</w:t>
-            </w:r>
-            <w:proofErr w:type="spellEnd"/>
-            <w:r>
-              <w:rPr>
-                <w:lang w:eastAsia="en-US"/>
-              </w:rPr>
-              <w:t xml:space="preserve">! Apparently the way that I coded to use the web services, the .Net library is not available in the “portable” version of the .Net that I will need. I’ll do some research on other implementations that I </w:t>
+              <w:t xml:space="preserve">plan as to what was causing the errors. Got the PCL to successfully load correctly. Next I coded and put logic into the PCL, (basically using the Helper Files from the Admin CMS site as a starting point for the logic. Everything seemed to work, except for the Web Service Calls. Arg! Apparently the way that I coded to use the web services, the .Net library is not available in the “portable” version of the .Net that I will need. I’ll do some research on other implementations that I </w:t>
             </w:r>
             <w:r>
               <w:rPr>
@@ -7860,21 +7591,7 @@
               <w:rPr>
                 <w:lang w:eastAsia="en-US"/>
               </w:rPr>
-              <w:t xml:space="preserve">Got out to the Graduate Center only to find that it was apparently closed. </w:t>
-            </w:r>
-            <w:proofErr w:type="spellStart"/>
-            <w:r>
-              <w:rPr>
-                <w:lang w:eastAsia="en-US"/>
-              </w:rPr>
-              <w:t>Arg</w:t>
-            </w:r>
-            <w:proofErr w:type="spellEnd"/>
-            <w:r>
-              <w:rPr>
-                <w:lang w:eastAsia="en-US"/>
-              </w:rPr>
-              <w:t xml:space="preserve">! Kept my cool and headed over to Carroll University to work at the tech lab there. Worked on implementing the </w:t>
+              <w:t xml:space="preserve">Got out to the Graduate Center only to find that it was apparently closed. Arg! Kept my cool and headed over to Carroll University to work at the tech lab there. Worked on implementing the </w:t>
             </w:r>
             <w:r>
               <w:rPr>
@@ -7892,21 +7609,7 @@
               <w:rPr>
                 <w:lang w:eastAsia="en-US"/>
               </w:rPr>
-              <w:t xml:space="preserve">Then I tested the PCL by hooking it up to a very simple android application, and it successfully worked. I was very happy that the PCL works. This will be great for separating </w:t>
-            </w:r>
-            <w:proofErr w:type="gramStart"/>
-            <w:r>
-              <w:rPr>
-                <w:lang w:eastAsia="en-US"/>
-              </w:rPr>
-              <w:t>an</w:t>
-            </w:r>
-            <w:proofErr w:type="gramEnd"/>
-            <w:r>
-              <w:rPr>
-                <w:lang w:eastAsia="en-US"/>
-              </w:rPr>
-              <w:t xml:space="preserve"> getting a lot of reuse by using the PCL. I will next work on making the basic Windows Phone interface and try hooking that up with the PCL.</w:t>
+              <w:t>Then I tested the PCL by hooking it up to a very simple android application, and it successfully worked. I was very happy that the PCL works. This will be great for separating an getting a lot of reuse by using the PCL. I will next work on making the basic Windows Phone interface and try hooking that up with the PCL.</w:t>
             </w:r>
           </w:p>
         </w:tc>
@@ -8084,6 +7787,7 @@
               <w:rPr>
                 <w:lang w:eastAsia="en-US"/>
               </w:rPr>
+              <w:lastRenderedPageBreak/>
               <w:t>06/10/13</w:t>
             </w:r>
           </w:p>
@@ -8192,7 +7896,6 @@
               <w:rPr>
                 <w:lang w:eastAsia="en-US"/>
               </w:rPr>
-              <w:lastRenderedPageBreak/>
               <w:t>06/12/13</w:t>
             </w:r>
           </w:p>
@@ -8354,21 +8057,7 @@
               <w:rPr>
                 <w:lang w:eastAsia="en-US"/>
               </w:rPr>
-              <w:t xml:space="preserve"> problems, and implementing a </w:t>
-            </w:r>
-            <w:proofErr w:type="spellStart"/>
-            <w:r>
-              <w:rPr>
-                <w:lang w:eastAsia="en-US"/>
-              </w:rPr>
-              <w:t>viewpager</w:t>
-            </w:r>
-            <w:proofErr w:type="spellEnd"/>
-            <w:r>
-              <w:rPr>
-                <w:lang w:eastAsia="en-US"/>
-              </w:rPr>
-              <w:t xml:space="preserve"> wasn’t showing up either. But relatively happy that I </w:t>
+              <w:t xml:space="preserve"> problems, and implementing a viewpager wasn’t showing up either. But relatively happy that I </w:t>
             </w:r>
             <w:r>
               <w:rPr>
@@ -8463,6 +8152,7 @@
               <w:rPr>
                 <w:lang w:eastAsia="en-US"/>
               </w:rPr>
+              <w:lastRenderedPageBreak/>
               <w:t>06/21/13</w:t>
             </w:r>
           </w:p>
@@ -8499,23 +8189,7 @@
               <w:rPr>
                 <w:lang w:eastAsia="en-US"/>
               </w:rPr>
-              <w:t xml:space="preserve">Worked more on the Android interface of things. Realized that the action bar and drawer elements that I had added is only compatible with Android versions of Ice Cream Sandwich or higher. I realize that it would be a bad decision to abandon the users of the Gingerbread release so I worked again and figuring out a different approach to implement the Action Bar and Drawer implementations so it can work on all these versions. Finally figured out that the Action bar isn’t compatible. Thus I’m using </w:t>
-            </w:r>
-            <w:proofErr w:type="spellStart"/>
-            <w:proofErr w:type="gramStart"/>
-            <w:r>
-              <w:rPr>
-                <w:lang w:eastAsia="en-US"/>
-              </w:rPr>
-              <w:t>a</w:t>
-            </w:r>
-            <w:proofErr w:type="spellEnd"/>
-            <w:proofErr w:type="gramEnd"/>
-            <w:r>
-              <w:rPr>
-                <w:lang w:eastAsia="en-US"/>
-              </w:rPr>
-              <w:t xml:space="preserve"> open sourced </w:t>
+              <w:t xml:space="preserve">Worked more on the Android interface of things. Realized that the action bar and drawer elements that I had added is only compatible with Android versions of Ice Cream Sandwich or higher. I realize that it would be a bad decision to abandon the users of the Gingerbread release so I worked again and figuring out a different approach to implement the Action Bar and Drawer implementations so it can work on all these versions. Finally figured out that the Action bar isn’t compatible. Thus I’m using a open sourced </w:t>
             </w:r>
             <w:r>
               <w:rPr>
@@ -8527,21 +8201,7 @@
               <w:rPr>
                 <w:lang w:eastAsia="en-US"/>
               </w:rPr>
-              <w:t xml:space="preserve"> called </w:t>
-            </w:r>
-            <w:proofErr w:type="spellStart"/>
-            <w:r>
-              <w:rPr>
-                <w:lang w:eastAsia="en-US"/>
-              </w:rPr>
-              <w:t>LegacyBar</w:t>
-            </w:r>
-            <w:proofErr w:type="spellEnd"/>
-            <w:r>
-              <w:rPr>
-                <w:lang w:eastAsia="en-US"/>
-              </w:rPr>
-              <w:t xml:space="preserve"> which does work. It’s a little more fiddling, but I think it will work great. Got it to work on the Gingerbread emulator now.</w:t>
+              <w:t xml:space="preserve"> called LegacyBar which does work. It’s a little more fiddling, but I think it will work great. Got it to work on the Gingerbread emulator now.</w:t>
             </w:r>
           </w:p>
         </w:tc>
@@ -8565,7 +8225,6 @@
               <w:rPr>
                 <w:lang w:eastAsia="en-US"/>
               </w:rPr>
-              <w:lastRenderedPageBreak/>
               <w:t>06/23/13</w:t>
             </w:r>
           </w:p>
@@ -8620,49 +8279,7 @@
               <w:rPr>
                 <w:lang w:eastAsia="en-US"/>
               </w:rPr>
-              <w:t xml:space="preserve"> I couldn’t remember how on earth I got that to work </w:t>
-            </w:r>
-            <w:proofErr w:type="spellStart"/>
-            <w:r>
-              <w:rPr>
-                <w:lang w:eastAsia="en-US"/>
-              </w:rPr>
-              <w:t>Arg</w:t>
-            </w:r>
-            <w:proofErr w:type="spellEnd"/>
-            <w:r>
-              <w:rPr>
-                <w:lang w:eastAsia="en-US"/>
-              </w:rPr>
-              <w:t xml:space="preserve">!! Spent a lot of time figuring out what I did, which I eventually figured out. I also spent time learning how to use the </w:t>
-            </w:r>
-            <w:proofErr w:type="spellStart"/>
-            <w:r>
-              <w:rPr>
-                <w:lang w:eastAsia="en-US"/>
-              </w:rPr>
-              <w:t>ListView</w:t>
-            </w:r>
-            <w:proofErr w:type="spellEnd"/>
-            <w:r>
-              <w:rPr>
-                <w:lang w:eastAsia="en-US"/>
-              </w:rPr>
-              <w:t xml:space="preserve"> UI element of Android, which I successfully worked. A lot of time was spent looking at error messages, </w:t>
-            </w:r>
-            <w:proofErr w:type="spellStart"/>
-            <w:r>
-              <w:rPr>
-                <w:lang w:eastAsia="en-US"/>
-              </w:rPr>
-              <w:t>Googling</w:t>
-            </w:r>
-            <w:proofErr w:type="spellEnd"/>
-            <w:r>
-              <w:rPr>
-                <w:lang w:eastAsia="en-US"/>
-              </w:rPr>
-              <w:t xml:space="preserve"> error messages and searching what is causing the problem. But good new it works on Gingerbread and up versions. Yeah! Finally got to the point </w:t>
+              <w:t xml:space="preserve"> I couldn’t remember how on earth I got that to work Arg!! Spent a lot of time figuring out what I did, which I eventually figured out. I also spent time learning how to use the ListView UI element of Android, which I successfully worked. A lot of time was spent looking at error messages, Googling error messages and searching what is causing the problem. But good new it works on Gingerbread and up versions. Yeah! Finally got to the point </w:t>
             </w:r>
             <w:r>
               <w:rPr>
@@ -8745,21 +8362,7 @@
               <w:rPr>
                 <w:lang w:eastAsia="en-US"/>
               </w:rPr>
-              <w:t xml:space="preserve">Worked on creating the surveys for the windows phone. Went very well, </w:t>
-            </w:r>
-            <w:proofErr w:type="spellStart"/>
-            <w:r>
-              <w:rPr>
-                <w:lang w:eastAsia="en-US"/>
-              </w:rPr>
-              <w:t>gonna</w:t>
-            </w:r>
-            <w:proofErr w:type="spellEnd"/>
-            <w:r>
-              <w:rPr>
-                <w:lang w:eastAsia="en-US"/>
-              </w:rPr>
-              <w:t xml:space="preserve"> keep on working on it.</w:t>
+              <w:t>Worked on creating the surveys for the windows phone. Went very well, gonna keep on working on it.</w:t>
             </w:r>
           </w:p>
         </w:tc>
@@ -8783,6 +8386,7 @@
               <w:rPr>
                 <w:lang w:eastAsia="en-US"/>
               </w:rPr>
+              <w:lastRenderedPageBreak/>
               <w:t>06/25/13</w:t>
             </w:r>
           </w:p>
@@ -8897,41 +8501,13 @@
               <w:rPr>
                 <w:lang w:eastAsia="en-US"/>
               </w:rPr>
-              <w:t xml:space="preserve">Presented to Dr. Hu and </w:t>
-            </w:r>
-            <w:proofErr w:type="spellStart"/>
-            <w:r>
-              <w:rPr>
-                <w:lang w:eastAsia="en-US"/>
-              </w:rPr>
-              <w:t>Jyothi</w:t>
-            </w:r>
-            <w:proofErr w:type="spellEnd"/>
-            <w:r>
-              <w:rPr>
-                <w:lang w:eastAsia="en-US"/>
-              </w:rPr>
-              <w:t xml:space="preserve"> tonight and they seemed to like where I am at. I brought up the Iron Triangle which I should also present for my final presentation</w:t>
-            </w:r>
-            <w:r>
-              <w:rPr>
-                <w:lang w:eastAsia="en-US"/>
-              </w:rPr>
-              <w:t xml:space="preserve">. And he brought up </w:t>
-            </w:r>
-            <w:proofErr w:type="spellStart"/>
-            <w:r>
-              <w:rPr>
-                <w:lang w:eastAsia="en-US"/>
-              </w:rPr>
-              <w:t>Connecture</w:t>
-            </w:r>
-            <w:proofErr w:type="spellEnd"/>
-            <w:r>
-              <w:rPr>
-                <w:lang w:eastAsia="en-US"/>
-              </w:rPr>
-              <w:t>, which was ironic.</w:t>
+              <w:t>Presented to Dr. Hu tonight and they seemed to like where I am at. I brought up the Iron Triangle which I should also present for my final presentation</w:t>
+            </w:r>
+            <w:r>
+              <w:rPr>
+                <w:lang w:eastAsia="en-US"/>
+              </w:rPr>
+              <w:t>.</w:t>
             </w:r>
           </w:p>
         </w:tc>
@@ -8955,7 +8531,6 @@
               <w:rPr>
                 <w:lang w:eastAsia="en-US"/>
               </w:rPr>
-              <w:lastRenderedPageBreak/>
               <w:t>06/27/13</w:t>
             </w:r>
           </w:p>
@@ -8992,16 +8567,8 @@
               <w:rPr>
                 <w:lang w:eastAsia="en-US"/>
               </w:rPr>
-              <w:t xml:space="preserve">Next I worked on hooking up the surveys and save the answers from the user into a submission answer and save it. Ran into some bugs. Needs more </w:t>
-            </w:r>
-            <w:proofErr w:type="gramStart"/>
-            <w:r>
-              <w:rPr>
-                <w:lang w:eastAsia="en-US"/>
-              </w:rPr>
-              <w:t>work.</w:t>
-            </w:r>
-            <w:proofErr w:type="gramEnd"/>
+              <w:t>Next I worked on hooking up the surveys and save the answers from the user into a submission answer and save it. Ran into some bugs. Needs more work.</w:t>
+            </w:r>
           </w:p>
         </w:tc>
       </w:tr>
@@ -9142,6 +8709,7 @@
               <w:rPr>
                 <w:lang w:eastAsia="en-US"/>
               </w:rPr>
+              <w:lastRenderedPageBreak/>
               <w:t>07/03/13</w:t>
             </w:r>
           </w:p>
@@ -9345,7 +8913,6 @@
               <w:rPr>
                 <w:lang w:eastAsia="en-US"/>
               </w:rPr>
-              <w:lastRenderedPageBreak/>
               <w:t>07/06/13</w:t>
             </w:r>
           </w:p>
@@ -9406,41 +8973,13 @@
               <w:rPr>
                 <w:lang w:eastAsia="en-US"/>
               </w:rPr>
-              <w:t xml:space="preserve"> after a lot of </w:t>
-            </w:r>
-            <w:proofErr w:type="spellStart"/>
-            <w:r>
-              <w:rPr>
-                <w:lang w:eastAsia="en-US"/>
-              </w:rPr>
-              <w:t>putzing</w:t>
-            </w:r>
-            <w:proofErr w:type="spellEnd"/>
-            <w:r>
-              <w:rPr>
-                <w:lang w:eastAsia="en-US"/>
-              </w:rPr>
-              <w:t xml:space="preserve"> around I realize that most of these survey sites actually have a dynamic flow of questions (such as I mark my experience was poor, the next question will say, please explain why your experience was bad, and then continues to the main flow.) This will/is causing problem with my application because I did not take in</w:t>
-            </w:r>
-            <w:r>
-              <w:rPr>
-                <w:lang w:eastAsia="en-US"/>
-              </w:rPr>
-              <w:t xml:space="preserve">to account these variable flows, but instead made the application to handle a very static flow of things. </w:t>
-            </w:r>
-            <w:proofErr w:type="spellStart"/>
-            <w:r>
-              <w:rPr>
-                <w:lang w:eastAsia="en-US"/>
-              </w:rPr>
-              <w:t>Arg</w:t>
-            </w:r>
-            <w:proofErr w:type="spellEnd"/>
-            <w:r>
-              <w:rPr>
-                <w:lang w:eastAsia="en-US"/>
-              </w:rPr>
-              <w:t>! I will have to brainstorm of how to effectively solve the problem.</w:t>
+              <w:t xml:space="preserve"> after a lot of putzing around I realize that most of these survey sites actually have a dynamic flow of questions (such as I mark my experience was poor, the next question will say, please explain why your experience was bad, and then continues to the main flow.) This will/is causing problem with my application because I did not take in</w:t>
+            </w:r>
+            <w:r>
+              <w:rPr>
+                <w:lang w:eastAsia="en-US"/>
+              </w:rPr>
+              <w:t>to account these variable flows, but instead made the application to handle a very static flow of things. Arg! I will have to brainstorm of how to effectively solve the problem.</w:t>
             </w:r>
           </w:p>
         </w:tc>
@@ -9463,6 +9002,7 @@
               <w:rPr>
                 <w:lang w:eastAsia="en-US"/>
               </w:rPr>
+              <w:lastRenderedPageBreak/>
               <w:t>07/07/13</w:t>
             </w:r>
           </w:p>
@@ -9559,7 +9099,6 @@
               <w:rPr>
                 <w:lang w:eastAsia="en-US"/>
               </w:rPr>
-              <w:lastRenderedPageBreak/>
               <w:t>07/08/2013</w:t>
             </w:r>
           </w:p>
@@ -9632,16 +9171,8 @@
               <w:rPr>
                 <w:lang w:eastAsia="en-US"/>
               </w:rPr>
-              <w:t xml:space="preserve"> it kept returning </w:t>
-            </w:r>
-            <w:proofErr w:type="gramStart"/>
-            <w:r>
-              <w:rPr>
-                <w:lang w:eastAsia="en-US"/>
-              </w:rPr>
-              <w:t>an</w:t>
-            </w:r>
-            <w:proofErr w:type="gramEnd"/>
+              <w:t xml:space="preserve"> it kept returning an</w:t>
+            </w:r>
             <w:r>
               <w:rPr>
                 <w:lang w:eastAsia="en-US"/>
@@ -9652,21 +9183,7 @@
               <w:rPr>
                 <w:lang w:eastAsia="en-US"/>
               </w:rPr>
-              <w:t xml:space="preserve">404 error. But I checked the database and it does create the company. So in the server logs it shows that I am trying to the URI (/company/company/create) instead of (/company/create). So I have no idea where the other company tag is being directed. </w:t>
-            </w:r>
-            <w:proofErr w:type="spellStart"/>
-            <w:r>
-              <w:rPr>
-                <w:lang w:eastAsia="en-US"/>
-              </w:rPr>
-              <w:t>Arg</w:t>
-            </w:r>
-            <w:proofErr w:type="spellEnd"/>
-            <w:r>
-              <w:rPr>
-                <w:lang w:eastAsia="en-US"/>
-              </w:rPr>
-              <w:t xml:space="preserve">! I will have to Google and figure out what is happening. </w:t>
+              <w:t xml:space="preserve">404 error. But I checked the database and it does create the company. So in the server logs it shows that I am trying to the URI (/company/company/create) instead of (/company/create). So I have no idea where the other company tag is being directed. Arg! I will have to Google and figure out what is happening. </w:t>
             </w:r>
           </w:p>
         </w:tc>
@@ -9689,6 +9206,7 @@
               <w:rPr>
                 <w:lang w:eastAsia="en-US"/>
               </w:rPr>
+              <w:lastRenderedPageBreak/>
               <w:t>07/09/2013</w:t>
             </w:r>
           </w:p>
@@ -9725,21 +9243,7 @@
               <w:rPr>
                 <w:lang w:eastAsia="en-US"/>
               </w:rPr>
-              <w:t>After Searching I found the reason of my bug from yesterday. In the new company create web service I decided to return a company object. So I would be return the object in the body, however I was missing the tag @</w:t>
-            </w:r>
-            <w:proofErr w:type="spellStart"/>
-            <w:r>
-              <w:rPr>
-                <w:lang w:eastAsia="en-US"/>
-              </w:rPr>
-              <w:t>ResponseBody</w:t>
-            </w:r>
-            <w:proofErr w:type="spellEnd"/>
-            <w:r>
-              <w:rPr>
-                <w:lang w:eastAsia="en-US"/>
-              </w:rPr>
-              <w:t xml:space="preserve">, thus it was causing </w:t>
+              <w:t xml:space="preserve">After Searching I found the reason of my bug from yesterday. In the new company create web service I decided to return a company object. So I would be return the object in the body, however I was missing the tag @ResponseBody, thus it was causing </w:t>
             </w:r>
             <w:r>
               <w:rPr>
@@ -9906,7 +9410,6 @@
               <w:rPr>
                 <w:lang w:eastAsia="en-US"/>
               </w:rPr>
-              <w:lastRenderedPageBreak/>
               <w:t>07/16/2013</w:t>
             </w:r>
           </w:p>
@@ -9966,6 +9469,7 @@
               <w:rPr>
                 <w:lang w:eastAsia="en-US"/>
               </w:rPr>
+              <w:lastRenderedPageBreak/>
               <w:t>07/17/2013</w:t>
             </w:r>
           </w:p>
@@ -10062,21 +9566,7 @@
               <w:rPr>
                 <w:lang w:eastAsia="en-US"/>
               </w:rPr>
-              <w:t xml:space="preserve">Realized that Taco Bell has a way to track your </w:t>
-            </w:r>
-            <w:proofErr w:type="spellStart"/>
-            <w:r>
-              <w:rPr>
-                <w:lang w:eastAsia="en-US"/>
-              </w:rPr>
-              <w:t>ip</w:t>
-            </w:r>
-            <w:proofErr w:type="spellEnd"/>
-            <w:r>
-              <w:rPr>
-                <w:lang w:eastAsia="en-US"/>
-              </w:rPr>
-              <w:t xml:space="preserve"> address and blocks it for 2 weeks so that you can’t submit more than twice from the same computer.</w:t>
+              <w:t>Realized that Taco Bell has a way to track your ip address and blocks it for 2 weeks so that you can’t submit more than twice from the same computer.</w:t>
             </w:r>
             <w:r>
               <w:rPr>
@@ -10141,35 +9631,7 @@
               <w:rPr>
                 <w:lang w:eastAsia="en-US"/>
               </w:rPr>
-              <w:t xml:space="preserve">I decided to switch to a different survey, so I switched to </w:t>
-            </w:r>
-            <w:proofErr w:type="spellStart"/>
-            <w:r>
-              <w:rPr>
-                <w:lang w:eastAsia="en-US"/>
-              </w:rPr>
-              <w:t>dunkin</w:t>
-            </w:r>
-            <w:proofErr w:type="spellEnd"/>
-            <w:r>
-              <w:rPr>
-                <w:lang w:eastAsia="en-US"/>
-              </w:rPr>
-              <w:t xml:space="preserve">’ donuts survey. Basically spent time creating the </w:t>
-            </w:r>
-            <w:proofErr w:type="spellStart"/>
-            <w:r>
-              <w:rPr>
-                <w:lang w:eastAsia="en-US"/>
-              </w:rPr>
-              <w:t>dunkin</w:t>
-            </w:r>
-            <w:proofErr w:type="spellEnd"/>
-            <w:r>
-              <w:rPr>
-                <w:lang w:eastAsia="en-US"/>
-              </w:rPr>
-              <w:t xml:space="preserve"> donuts survey in the Admin CMS.</w:t>
+              <w:t>I decided to switch to a different survey, so I switched to dunkin’ donuts survey. Basically spent time creating the dunkin donuts survey in the Admin CMS.</w:t>
             </w:r>
           </w:p>
         </w:tc>
@@ -10312,7 +9774,6 @@
               <w:rPr>
                 <w:lang w:eastAsia="en-US"/>
               </w:rPr>
-              <w:lastRenderedPageBreak/>
               <w:t>07/25/2013</w:t>
             </w:r>
           </w:p>
@@ -10349,21 +9810,7 @@
               <w:rPr>
                 <w:lang w:eastAsia="en-US"/>
               </w:rPr>
-              <w:t xml:space="preserve">After testing the new optimized revision web service, I wanted to test it with the phone. However I found out that the phone was causing a memory leak error while trying to retrieve the JSON. It turns out that the JSON file is just too big for the phone to handle. I then decided that I could solve this problem by creating alias objects with short names that would pass the actual data in. So I started with the web service to create all the alias objects and the </w:t>
-            </w:r>
-            <w:proofErr w:type="spellStart"/>
-            <w:r>
-              <w:rPr>
-                <w:lang w:eastAsia="en-US"/>
-              </w:rPr>
-              <w:t>AliasHelper</w:t>
-            </w:r>
-            <w:proofErr w:type="spellEnd"/>
-            <w:r>
-              <w:rPr>
-                <w:lang w:eastAsia="en-US"/>
-              </w:rPr>
-              <w:t xml:space="preserve"> Converter. </w:t>
+              <w:t xml:space="preserve">After testing the new optimized revision web service, I wanted to test it with the phone. However I found out that the phone was causing a memory leak error while trying to retrieve the JSON. It turns out that the JSON file is just too big for the phone to handle. I then decided that I could solve this problem by creating alias objects with short names that would pass the actual data in. So I started with the web service to create all the alias objects and the AliasHelper Converter. </w:t>
             </w:r>
             <w:r>
               <w:rPr>
@@ -10523,6 +9970,7 @@
               <w:rPr>
                 <w:lang w:eastAsia="en-US"/>
               </w:rPr>
+              <w:lastRenderedPageBreak/>
               <w:t>07/29/2013</w:t>
             </w:r>
           </w:p>
@@ -10571,41 +10019,13 @@
               <w:rPr>
                 <w:lang w:eastAsia="en-US"/>
               </w:rPr>
-              <w:t xml:space="preserve">Alias with the phone. I booted up the phone and got a connection error. I then went to the SQL Server Manager application to see what the problem was and I wasn’t able to connect to it. I got the same error that I did a month ago. I called campus safety to call </w:t>
-            </w:r>
-            <w:proofErr w:type="gramStart"/>
-            <w:r>
-              <w:rPr>
-                <w:lang w:eastAsia="en-US"/>
-              </w:rPr>
-              <w:t>a</w:t>
-            </w:r>
-            <w:proofErr w:type="gramEnd"/>
-            <w:r>
-              <w:rPr>
-                <w:lang w:eastAsia="en-US"/>
-              </w:rPr>
-              <w:t xml:space="preserve"> ITS person to restart the server and an hour and a half later, it was reset and functioning. So after that roadblock, I tested and found out that the response is still slightly too large for the phone to make and there was a memory leak still. So then I decided to adjust the Web Server so that it won’t send the Automation stuff to the phone (since that stuff isn’t needed,) and it worked ve</w:t>
-            </w:r>
-            <w:r>
-              <w:rPr>
-                <w:lang w:eastAsia="en-US"/>
-              </w:rPr>
-              <w:t xml:space="preserve">ry well and very fast. Success! So next is to finish setting up the </w:t>
-            </w:r>
-            <w:proofErr w:type="spellStart"/>
-            <w:r>
-              <w:rPr>
-                <w:lang w:eastAsia="en-US"/>
-              </w:rPr>
-              <w:t>dunkin</w:t>
-            </w:r>
-            <w:proofErr w:type="spellEnd"/>
-            <w:r>
-              <w:rPr>
-                <w:lang w:eastAsia="en-US"/>
-              </w:rPr>
-              <w:t xml:space="preserve"> donuts survey and tests. Let’s hope I can finally get a survey to work soon!</w:t>
+              <w:t>Alias with the phone. I booted up the phone and got a connection error. I then went to the SQL Server Manager application to see what the problem was and I wasn’t able to connect to it. I got the same error that I did a month ago. I called campus safety to call a ITS person to restart the server and an hour and a half later, it was reset and functioning. So after that roadblock, I tested and found out that the response is still slightly too large for the phone to make and there was a memory leak still. So then I decided to adjust the Web Server so that it won’t send the Automation stuff to the phone (since that stuff isn’t needed,) and it worked ve</w:t>
+            </w:r>
+            <w:r>
+              <w:rPr>
+                <w:lang w:eastAsia="en-US"/>
+              </w:rPr>
+              <w:t>ry well and very fast. Success! So next is to finish setting up the dunkin donuts survey and tests. Let’s hope I can finally get a survey to work soon!</w:t>
             </w:r>
             <w:r>
               <w:rPr>
@@ -10730,7 +10150,6 @@
               <w:rPr>
                 <w:lang w:eastAsia="en-US"/>
               </w:rPr>
-              <w:lastRenderedPageBreak/>
               <w:t>08/05/2013</w:t>
             </w:r>
           </w:p>
@@ -10790,6 +10209,7 @@
               <w:rPr>
                 <w:lang w:eastAsia="en-US"/>
               </w:rPr>
+              <w:lastRenderedPageBreak/>
               <w:t>08/06/2013</w:t>
             </w:r>
           </w:p>
@@ -11174,7 +10594,6 @@
               <w:rPr>
                 <w:lang w:eastAsia="en-US"/>
               </w:rPr>
-              <w:lastRenderedPageBreak/>
               <w:t>08/12/2013</w:t>
             </w:r>
           </w:p>
@@ -11294,6 +10713,7 @@
               <w:rPr>
                 <w:lang w:eastAsia="en-US"/>
               </w:rPr>
+              <w:lastRenderedPageBreak/>
               <w:t>08/15/2013</w:t>
             </w:r>
           </w:p>
@@ -11336,10 +10756,7 @@
         </w:tc>
       </w:tr>
     </w:tbl>
-    <w:p>
-      <w:bookmarkStart w:id="34" w:name="_GoBack"/>
-      <w:bookmarkEnd w:id="34"/>
-    </w:p>
+    <w:p/>
     <w:sectPr>
       <w:headerReference w:type="default" r:id="rId16"/>
       <w:footerReference w:type="default" r:id="rId17"/>
@@ -11378,6 +10795,12 @@
   <w:p>
     <w:pPr>
       <w:pStyle w:val="Footer"/>
+      <w:tabs>
+        <w:tab w:val="clear" w:pos="4680"/>
+        <w:tab w:val="clear" w:pos="9360"/>
+        <w:tab w:val="left" w:pos="4072"/>
+      </w:tabs>
+      <w:spacing w:before="240"/>
     </w:pPr>
     <w:r>
       <w:rPr>
@@ -11385,7 +10808,7 @@
         <w:lang w:eastAsia="en-US"/>
       </w:rPr>
       <w:drawing>
-        <wp:anchor distT="0" distB="0" distL="114300" distR="114300" simplePos="0" relativeHeight="251667968" behindDoc="0" locked="0" layoutInCell="1" allowOverlap="1" wp14:anchorId="32EFB492" wp14:editId="30EF0208">
+        <wp:anchor distT="0" distB="0" distL="114300" distR="114300" simplePos="0" relativeHeight="251667968" behindDoc="0" locked="0" layoutInCell="1" allowOverlap="1" wp14:anchorId="33BF6924" wp14:editId="51315515">
           <wp:simplePos x="0" y="0"/>
           <wp:positionH relativeFrom="column">
             <wp:posOffset>5029200</wp:posOffset>
@@ -11396,7 +10819,7 @@
           <wp:extent cx="450215" cy="656590"/>
           <wp:effectExtent l="0" t="0" r="0" b="0"/>
           <wp:wrapNone/>
-          <wp:docPr id="20" name="Picture 20"/>
+          <wp:docPr id="10" name="Picture 10"/>
           <wp:cNvGraphicFramePr>
             <a:graphicFrameLocks xmlns:a="http://schemas.openxmlformats.org/drawingml/2006/main" noChangeAspect="1"/>
           </wp:cNvGraphicFramePr>
@@ -11453,7 +10876,7 @@
         <w:lang w:eastAsia="en-US"/>
       </w:rPr>
       <w:drawing>
-        <wp:anchor distT="0" distB="0" distL="114300" distR="114300" simplePos="0" relativeHeight="251668992" behindDoc="0" locked="0" layoutInCell="1" allowOverlap="1" wp14:anchorId="5C2DC133" wp14:editId="6259A8A0">
+        <wp:anchor distT="0" distB="0" distL="114300" distR="114300" simplePos="0" relativeHeight="251668992" behindDoc="0" locked="0" layoutInCell="1" allowOverlap="1" wp14:anchorId="6C99D9A6" wp14:editId="653F9908">
           <wp:simplePos x="0" y="0"/>
           <wp:positionH relativeFrom="column">
             <wp:posOffset>5486400</wp:posOffset>
@@ -11532,19 +10955,20 @@
     <w:r>
       <w:rPr>
         <w:noProof/>
-        <w:shd w:val="clear" w:color="auto" w:fill="FFFFFF"/>
       </w:rPr>
       <w:pict>
         <v:shapetype id="_x0000_t202" coordsize="21600,21600" o:spt="202" path="m,l,21600r21600,l21600,xe">
           <v:stroke joinstyle="miter"/>
           <v:path gradientshapeok="t" o:connecttype="rect"/>
         </v:shapetype>
-        <v:shape id="Text Box 56" o:spid="_x0000_s2060" type="#_x0000_t202" style="position:absolute;margin-left:1092.8pt;margin-top:0;width:118.8pt;height:31.15pt;z-index:251665920;visibility:visible;mso-position-horizontal:right;mso-position-horizontal-relative:margin;mso-position-vertical:top;mso-position-vertical-relative:bottom-margin-area;mso-width-relative:margin;mso-height-relative:margin" o:gfxdata="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" filled="f" stroked="f" strokeweight=".5pt">
+        <v:shape id="Text Box 56" o:spid="_x0000_s2068" type="#_x0000_t202" style="position:absolute;margin-left:67.6pt;margin-top:0;width:118.8pt;height:50.65pt;z-index:251665920;visibility:visible;mso-wrap-style:square;mso-width-percent:0;mso-height-percent:0;mso-wrap-distance-left:9pt;mso-wrap-distance-top:0;mso-wrap-distance-right:9pt;mso-wrap-distance-bottom:0;mso-position-horizontal:right;mso-position-horizontal-relative:margin;mso-position-vertical:top;mso-position-vertical-relative:bottom-margin-area;mso-width-percent:0;mso-height-percent:0;mso-width-relative:margin;mso-height-relative:margin;v-text-anchor:top" o:gfxdata="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" filled="f" stroked="f" strokeweight=".5pt">
+          <v:path arrowok="t"/>
           <v:textbox style="mso-next-textbox:#Text Box 56;mso-fit-shape-to-text:t">
             <w:txbxContent>
               <w:p>
                 <w:pPr>
                   <w:pStyle w:val="Footer"/>
+                  <w:spacing w:before="240"/>
                 </w:pPr>
                 <w:r>
                   <w:fldChar w:fldCharType="begin"/>
@@ -11559,7 +10983,7 @@
                   <w:rPr>
                     <w:noProof/>
                   </w:rPr>
-                  <w:t>28</w:t>
+                  <w:t>9</w:t>
                 </w:r>
                 <w:r>
                   <w:fldChar w:fldCharType="end"/>
@@ -11574,11 +10998,9 @@
     <w:r>
       <w:rPr>
         <w:noProof/>
-        <w:color w:val="163300" w:themeColor="accent1"/>
-        <w:shd w:val="clear" w:color="auto" w:fill="FFFFFF"/>
       </w:rPr>
       <w:pict>
-        <v:rect id="Rectangle 58" o:spid="_x0000_s2061" style="position:absolute;margin-left:0;margin-top:0;width:468pt;height:2.85pt;z-index:-251649536;visibility:visible;mso-width-percent:1000;mso-wrap-distance-top:7.2pt;mso-wrap-distance-bottom:7.2pt;mso-position-horizontal:center;mso-position-horizontal-relative:margin;mso-position-vertical:top;mso-position-vertical-relative:bottom-margin-area;mso-width-percent:1000;mso-width-relative:margin;mso-height-relative:margin;v-text-anchor:middle" o:gfxdata="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" fillcolor="#2b2b2b" stroked="f" strokeweight="2pt">
+        <v:rect id="Rectangle 58" o:spid="_x0000_s2067" style="position:absolute;margin-left:0;margin-top:0;width:468pt;height:2.85pt;z-index:-251649536;visibility:visible;mso-wrap-style:square;mso-width-percent:1000;mso-height-percent:0;mso-wrap-distance-left:9pt;mso-wrap-distance-top:7.2pt;mso-wrap-distance-right:9pt;mso-wrap-distance-bottom:7.2pt;mso-position-horizontal:center;mso-position-horizontal-relative:margin;mso-position-vertical:top;mso-position-vertical-relative:bottom-margin-area;mso-width-percent:1000;mso-height-percent:0;mso-width-relative:margin;mso-height-relative:margin;v-text-anchor:middle" o:gfxdata="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" fillcolor="#2b2b2b" stroked="f" strokeweight="2pt">
           <w10:wrap type="square" anchorx="margin" anchory="margin"/>
         </v:rect>
       </w:pict>
@@ -11591,6 +11013,9 @@
     <w:pPr>
       <w:pStyle w:val="Footer"/>
     </w:pPr>
+    <w:r>
+      <w:tab/>
+    </w:r>
   </w:p>
 </w:ftr>
 </file>
@@ -14966,7 +14391,7 @@
 </file>
 
 <file path=customXml/itemProps2.xml><?xml version="1.0" encoding="utf-8"?>
-<ds:datastoreItem xmlns:ds="http://schemas.openxmlformats.org/officeDocument/2006/customXml" ds:itemID="{27AB8206-312B-4A5F-8173-341ED26556FA}">
+<ds:datastoreItem xmlns:ds="http://schemas.openxmlformats.org/officeDocument/2006/customXml" ds:itemID="{F5CAF418-5C91-48E2-9ABF-2D60D95ED837}">
   <ds:schemaRefs>
     <ds:schemaRef ds:uri="http://schemas.openxmlformats.org/officeDocument/2006/bibliography"/>
   </ds:schemaRefs>

</xml_diff>

<commit_message>
Finished updating the Work Breakdown Structure. Removed the WP User Experience Guide.
</commit_message>
<xml_diff>
--- a/ReceiptRewards.Documentation/Iteration Plan.docx
+++ b/ReceiptRewards.Documentation/Iteration Plan.docx
@@ -159,7 +159,6 @@
                 <w:dataBinding w:prefixMappings="xmlns:ns0='http://schemas.openxmlformats.org/package/2006/metadata/core-properties' xmlns:ns1='http://purl.org/dc/elements/1.1/'" w:xpath="/ns0:coreProperties[1]/ns1:title[1]" w:storeItemID="{6C3C8BC8-F283-45AE-878A-BAB7291924A1}"/>
                 <w:text/>
               </w:sdtPr>
-              <w:sdtEndPr/>
               <w:sdtContent>
                 <w:r>
                   <w:rPr>
@@ -280,7 +279,6 @@
                 <w:dataBinding w:prefixMappings="xmlns:ns0='http://schemas.openxmlformats.org/package/2006/metadata/core-properties' xmlns:ns1='http://purl.org/dc/elements/1.1/'" w:xpath="/ns0:coreProperties[1]/ns1:subject[1]" w:storeItemID="{6C3C8BC8-F283-45AE-878A-BAB7291924A1}"/>
                 <w:text/>
               </w:sdtPr>
-              <w:sdtEndPr/>
               <w:sdtContent>
                 <w:r>
                   <w:rPr>
@@ -2394,19 +2392,17 @@
       <w:r>
         <w:br w:type="page"/>
       </w:r>
-      <w:bookmarkStart w:id="0" w:name="_GoBack"/>
-      <w:bookmarkEnd w:id="0"/>
     </w:p>
     <w:p>
       <w:pPr>
         <w:pStyle w:val="Heading1"/>
       </w:pPr>
-      <w:bookmarkStart w:id="1" w:name="_Toc355696332"/>
+      <w:bookmarkStart w:id="0" w:name="_Toc355696332"/>
       <w:r>
         <w:lastRenderedPageBreak/>
         <w:t>1 Introduction</w:t>
       </w:r>
-      <w:bookmarkEnd w:id="1"/>
+      <w:bookmarkEnd w:id="0"/>
     </w:p>
     <w:p>
       <w:r>
@@ -2417,7 +2413,7 @@
       <w:pPr>
         <w:pStyle w:val="Heading2"/>
       </w:pPr>
-      <w:bookmarkStart w:id="2" w:name="_Toc355696333"/>
+      <w:bookmarkStart w:id="1" w:name="_Toc355696333"/>
       <w:r>
         <w:t>1.</w:t>
       </w:r>
@@ -2427,7 +2423,7 @@
       <w:r>
         <w:t xml:space="preserve"> Intended Audience</w:t>
       </w:r>
-      <w:bookmarkEnd w:id="2"/>
+      <w:bookmarkEnd w:id="1"/>
     </w:p>
     <w:p>
       <w:r>
@@ -2438,7 +2434,7 @@
       <w:pPr>
         <w:pStyle w:val="Heading2"/>
       </w:pPr>
-      <w:bookmarkStart w:id="3" w:name="_Toc355696334"/>
+      <w:bookmarkStart w:id="2" w:name="_Toc355696334"/>
       <w:r>
         <w:t>1.</w:t>
       </w:r>
@@ -2451,7 +2447,7 @@
       <w:r>
         <w:t>References</w:t>
       </w:r>
-      <w:bookmarkEnd w:id="3"/>
+      <w:bookmarkEnd w:id="2"/>
     </w:p>
     <w:p>
       <w:pPr>
@@ -2511,7 +2507,7 @@
       <w:pPr>
         <w:pStyle w:val="Heading2"/>
       </w:pPr>
-      <w:bookmarkStart w:id="4" w:name="_Toc355696335"/>
+      <w:bookmarkStart w:id="3" w:name="_Toc355696335"/>
       <w:r>
         <w:t>1.</w:t>
       </w:r>
@@ -2524,14 +2520,13 @@
       <w:r>
         <w:t>Revision History</w:t>
       </w:r>
-      <w:bookmarkEnd w:id="4"/>
+      <w:bookmarkEnd w:id="3"/>
     </w:p>
     <w:p>
       <w:r>
         <w:t>Managing the change history of this document will occur in this table.</w:t>
       </w:r>
     </w:p>
-    <w:p/>
     <w:tbl>
       <w:tblPr>
         <w:tblStyle w:val="MediumShading2-Accent1"/>
@@ -2560,6 +2555,8 @@
                 <w:color w:val="FFFFFF" w:themeColor="background1"/>
               </w:rPr>
             </w:pPr>
+            <w:bookmarkStart w:id="4" w:name="_GoBack"/>
+            <w:bookmarkEnd w:id="4"/>
             <w:r>
               <w:rPr>
                 <w:color w:val="FFFFFF" w:themeColor="background1"/>
@@ -2718,6 +2715,51 @@
           <w:p>
             <w:r>
               <w:t>1.0</w:t>
+            </w:r>
+          </w:p>
+        </w:tc>
+      </w:tr>
+      <w:tr>
+        <w:trPr>
+          <w:cnfStyle w:val="000000100000" w:firstRow="0" w:lastRow="0" w:firstColumn="0" w:lastColumn="0" w:oddVBand="0" w:evenVBand="0" w:oddHBand="1" w:evenHBand="0" w:firstRowFirstColumn="0" w:firstRowLastColumn="0" w:lastRowFirstColumn="0" w:lastRowLastColumn="0"/>
+        </w:trPr>
+        <w:tc>
+          <w:tcPr>
+            <w:tcW w:w="1728" w:type="dxa"/>
+          </w:tcPr>
+          <w:p>
+            <w:r>
+              <w:t>Andy Bottom</w:t>
+            </w:r>
+          </w:p>
+        </w:tc>
+        <w:tc>
+          <w:tcPr>
+            <w:tcW w:w="1530" w:type="dxa"/>
+          </w:tcPr>
+          <w:p>
+            <w:r>
+              <w:t>08/26/2013</w:t>
+            </w:r>
+          </w:p>
+        </w:tc>
+        <w:tc>
+          <w:tcPr>
+            <w:tcW w:w="5199" w:type="dxa"/>
+          </w:tcPr>
+          <w:p>
+            <w:r>
+              <w:t>Finished Log and Iteration Milestone section.</w:t>
+            </w:r>
+          </w:p>
+        </w:tc>
+        <w:tc>
+          <w:tcPr>
+            <w:tcW w:w="1119" w:type="dxa"/>
+          </w:tcPr>
+          <w:p>
+            <w:r>
+              <w:t>2.0</w:t>
             </w:r>
           </w:p>
         </w:tc>
@@ -2744,9 +2786,14 @@
       <w:bookmarkStart w:id="5" w:name="_Toc355696336"/>
       <w:r>
         <w:lastRenderedPageBreak/>
-        <w:t>2 Plan</w:t>
+        <w:t xml:space="preserve">2 </w:t>
+      </w:r>
+      <w:proofErr w:type="gramStart"/>
+      <w:r>
+        <w:t>Plan</w:t>
       </w:r>
       <w:bookmarkEnd w:id="5"/>
+      <w:proofErr w:type="gramEnd"/>
     </w:p>
     <w:p>
       <w:pPr>
@@ -3618,7 +3665,622 @@
     <w:p>
       <w:bookmarkStart w:id="15" w:name="_Toc355696346"/>
     </w:p>
-    <w:p/>
+    <w:p>
+      <w:pPr>
+        <w:spacing w:after="200" w:line="276" w:lineRule="auto"/>
+        <w:rPr>
+          <w:rFonts w:asciiTheme="majorHAnsi" w:eastAsiaTheme="majorEastAsia" w:hAnsiTheme="majorHAnsi" w:cstheme="majorBidi"/>
+          <w:b/>
+          <w:bCs w:val="0"/>
+          <w:color w:val="163300" w:themeColor="accent1"/>
+          <w:sz w:val="26"/>
+          <w:szCs w:val="26"/>
+        </w:rPr>
+      </w:pPr>
+      <w:r>
+        <w:br w:type="page"/>
+      </w:r>
+    </w:p>
+    <w:p>
+      <w:pPr>
+        <w:pStyle w:val="Heading2"/>
+      </w:pPr>
+      <w:r>
+        <w:lastRenderedPageBreak/>
+        <w:t>3.3 Detailed Iteration Information</w:t>
+      </w:r>
+    </w:p>
+    <w:p>
+      <w:r>
+        <w:t xml:space="preserve">The following table is the overall major development </w:t>
+      </w:r>
+      <w:r>
+        <w:t xml:space="preserve">milestones that were performed of each iteration. Note that additional work, diagrams and documentation is also being done alongside the development and testing. Refer to the </w:t>
+      </w:r>
+      <w:r>
+        <w:rPr>
+          <w:b/>
+          <w:color w:val="551188" w:themeColor="text2"/>
+        </w:rPr>
+        <w:t>Work Breakdown Structure</w:t>
+      </w:r>
+      <w:r>
+        <w:t xml:space="preserve"> for more information on the iterations. </w:t>
+      </w:r>
+    </w:p>
+    <w:tbl>
+      <w:tblPr>
+        <w:tblStyle w:val="MediumShading2-Accent1"/>
+        <w:tblW w:w="0" w:type="auto"/>
+        <w:tblLook w:val="0420" w:firstRow="1" w:lastRow="0" w:firstColumn="0" w:lastColumn="0" w:noHBand="0" w:noVBand="1"/>
+      </w:tblPr>
+      <w:tblGrid>
+        <w:gridCol w:w="648"/>
+        <w:gridCol w:w="8921"/>
+      </w:tblGrid>
+      <w:tr>
+        <w:trPr>
+          <w:cnfStyle w:val="100000000000" w:firstRow="1" w:lastRow="0" w:firstColumn="0" w:lastColumn="0" w:oddVBand="0" w:evenVBand="0" w:oddHBand="0" w:evenHBand="0" w:firstRowFirstColumn="0" w:firstRowLastColumn="0" w:lastRowFirstColumn="0" w:lastRowLastColumn="0"/>
+          <w:trHeight w:val="317"/>
+        </w:trPr>
+        <w:tc>
+          <w:tcPr>
+            <w:tcW w:w="648" w:type="dxa"/>
+            <w:shd w:val="clear" w:color="auto" w:fill="551188" w:themeFill="text2"/>
+          </w:tcPr>
+          <w:p>
+            <w:pPr>
+              <w:rPr>
+                <w:color w:val="FFFFFF" w:themeColor="background1"/>
+              </w:rPr>
+            </w:pPr>
+            <w:r>
+              <w:rPr>
+                <w:color w:val="FFFFFF" w:themeColor="background1"/>
+              </w:rPr>
+              <w:t>ID</w:t>
+            </w:r>
+          </w:p>
+        </w:tc>
+        <w:tc>
+          <w:tcPr>
+            <w:tcW w:w="8921" w:type="dxa"/>
+            <w:shd w:val="clear" w:color="auto" w:fill="551188" w:themeFill="text2"/>
+          </w:tcPr>
+          <w:p>
+            <w:pPr>
+              <w:rPr>
+                <w:color w:val="FFFFFF" w:themeColor="background1"/>
+              </w:rPr>
+            </w:pPr>
+            <w:r>
+              <w:rPr>
+                <w:color w:val="FFFFFF" w:themeColor="background1"/>
+              </w:rPr>
+              <w:t>Description</w:t>
+            </w:r>
+          </w:p>
+        </w:tc>
+      </w:tr>
+      <w:tr>
+        <w:trPr>
+          <w:cnfStyle w:val="000000100000" w:firstRow="0" w:lastRow="0" w:firstColumn="0" w:lastColumn="0" w:oddVBand="0" w:evenVBand="0" w:oddHBand="1" w:evenHBand="0" w:firstRowFirstColumn="0" w:firstRowLastColumn="0" w:lastRowFirstColumn="0" w:lastRowLastColumn="0"/>
+          <w:trHeight w:val="317"/>
+        </w:trPr>
+        <w:tc>
+          <w:tcPr>
+            <w:tcW w:w="648" w:type="dxa"/>
+          </w:tcPr>
+          <w:p>
+            <w:r>
+              <w:t>1</w:t>
+            </w:r>
+          </w:p>
+        </w:tc>
+        <w:tc>
+          <w:tcPr>
+            <w:tcW w:w="8921" w:type="dxa"/>
+          </w:tcPr>
+          <w:p>
+            <w:r>
+              <w:t>Brainstorm Ideas and Proposal for Project</w:t>
+            </w:r>
+          </w:p>
+        </w:tc>
+      </w:tr>
+      <w:tr>
+        <w:trPr>
+          <w:trHeight w:val="317"/>
+        </w:trPr>
+        <w:tc>
+          <w:tcPr>
+            <w:tcW w:w="648" w:type="dxa"/>
+          </w:tcPr>
+          <w:p>
+            <w:r>
+              <w:t>2</w:t>
+            </w:r>
+          </w:p>
+        </w:tc>
+        <w:tc>
+          <w:tcPr>
+            <w:tcW w:w="8921" w:type="dxa"/>
+          </w:tcPr>
+          <w:p>
+            <w:r>
+              <w:t>Set Up Database and Tables</w:t>
+            </w:r>
+          </w:p>
+        </w:tc>
+      </w:tr>
+      <w:tr>
+        <w:trPr>
+          <w:cnfStyle w:val="000000100000" w:firstRow="0" w:lastRow="0" w:firstColumn="0" w:lastColumn="0" w:oddVBand="0" w:evenVBand="0" w:oddHBand="1" w:evenHBand="0" w:firstRowFirstColumn="0" w:firstRowLastColumn="0" w:lastRowFirstColumn="0" w:lastRowLastColumn="0"/>
+          <w:trHeight w:val="294"/>
+        </w:trPr>
+        <w:tc>
+          <w:tcPr>
+            <w:tcW w:w="648" w:type="dxa"/>
+          </w:tcPr>
+          <w:p>
+            <w:r>
+              <w:t>3</w:t>
+            </w:r>
+          </w:p>
+        </w:tc>
+        <w:tc>
+          <w:tcPr>
+            <w:tcW w:w="8921" w:type="dxa"/>
+          </w:tcPr>
+          <w:p>
+            <w:r>
+              <w:t>Research Web Services</w:t>
+            </w:r>
+          </w:p>
+        </w:tc>
+      </w:tr>
+      <w:tr>
+        <w:trPr>
+          <w:trHeight w:val="294"/>
+        </w:trPr>
+        <w:tc>
+          <w:tcPr>
+            <w:tcW w:w="648" w:type="dxa"/>
+          </w:tcPr>
+          <w:p>
+            <w:r>
+              <w:t>4</w:t>
+            </w:r>
+          </w:p>
+        </w:tc>
+        <w:tc>
+          <w:tcPr>
+            <w:tcW w:w="8921" w:type="dxa"/>
+          </w:tcPr>
+          <w:p>
+            <w:r>
+              <w:t>Implement Web Services mapping. And test that they get hit.</w:t>
+            </w:r>
+          </w:p>
+        </w:tc>
+      </w:tr>
+      <w:tr>
+        <w:trPr>
+          <w:cnfStyle w:val="000000100000" w:firstRow="0" w:lastRow="0" w:firstColumn="0" w:lastColumn="0" w:oddVBand="0" w:evenVBand="0" w:oddHBand="1" w:evenHBand="0" w:firstRowFirstColumn="0" w:firstRowLastColumn="0" w:lastRowFirstColumn="0" w:lastRowLastColumn="0"/>
+          <w:trHeight w:val="294"/>
+        </w:trPr>
+        <w:tc>
+          <w:tcPr>
+            <w:tcW w:w="648" w:type="dxa"/>
+          </w:tcPr>
+          <w:p>
+            <w:r>
+              <w:t>5</w:t>
+            </w:r>
+          </w:p>
+        </w:tc>
+        <w:tc>
+          <w:tcPr>
+            <w:tcW w:w="8921" w:type="dxa"/>
+          </w:tcPr>
+          <w:p>
+            <w:r>
+              <w:t>Implement SQL for Web Services. Integration Test.</w:t>
+            </w:r>
+          </w:p>
+        </w:tc>
+      </w:tr>
+      <w:tr>
+        <w:trPr>
+          <w:trHeight w:val="294"/>
+        </w:trPr>
+        <w:tc>
+          <w:tcPr>
+            <w:tcW w:w="648" w:type="dxa"/>
+          </w:tcPr>
+          <w:p>
+            <w:r>
+              <w:t>6</w:t>
+            </w:r>
+          </w:p>
+        </w:tc>
+        <w:tc>
+          <w:tcPr>
+            <w:tcW w:w="8921" w:type="dxa"/>
+          </w:tcPr>
+          <w:p>
+            <w:r>
+              <w:t>Design Structure and Implement Web Admin CMS</w:t>
+            </w:r>
+          </w:p>
+        </w:tc>
+      </w:tr>
+      <w:tr>
+        <w:trPr>
+          <w:cnfStyle w:val="000000100000" w:firstRow="0" w:lastRow="0" w:firstColumn="0" w:lastColumn="0" w:oddVBand="0" w:evenVBand="0" w:oddHBand="1" w:evenHBand="0" w:firstRowFirstColumn="0" w:firstRowLastColumn="0" w:lastRowFirstColumn="0" w:lastRowLastColumn="0"/>
+          <w:trHeight w:val="294"/>
+        </w:trPr>
+        <w:tc>
+          <w:tcPr>
+            <w:tcW w:w="648" w:type="dxa"/>
+          </w:tcPr>
+          <w:p>
+            <w:r>
+              <w:t>7</w:t>
+            </w:r>
+          </w:p>
+        </w:tc>
+        <w:tc>
+          <w:tcPr>
+            <w:tcW w:w="8921" w:type="dxa"/>
+          </w:tcPr>
+          <w:p>
+            <w:r>
+              <w:t>Hook up Web Admin binding to Web Services. Integration Test.</w:t>
+            </w:r>
+          </w:p>
+        </w:tc>
+      </w:tr>
+      <w:tr>
+        <w:trPr>
+          <w:trHeight w:val="294"/>
+        </w:trPr>
+        <w:tc>
+          <w:tcPr>
+            <w:tcW w:w="648" w:type="dxa"/>
+          </w:tcPr>
+          <w:p>
+            <w:r>
+              <w:t>8</w:t>
+            </w:r>
+          </w:p>
+        </w:tc>
+        <w:tc>
+          <w:tcPr>
+            <w:tcW w:w="8921" w:type="dxa"/>
+          </w:tcPr>
+          <w:p>
+            <w:r>
+              <w:t>Create ERD of Database Objects and research Phone Structure.</w:t>
+            </w:r>
+          </w:p>
+        </w:tc>
+      </w:tr>
+      <w:tr>
+        <w:trPr>
+          <w:cnfStyle w:val="000000100000" w:firstRow="0" w:lastRow="0" w:firstColumn="0" w:lastColumn="0" w:oddVBand="0" w:evenVBand="0" w:oddHBand="1" w:evenHBand="0" w:firstRowFirstColumn="0" w:firstRowLastColumn="0" w:lastRowFirstColumn="0" w:lastRowLastColumn="0"/>
+          <w:trHeight w:val="294"/>
+        </w:trPr>
+        <w:tc>
+          <w:tcPr>
+            <w:tcW w:w="648" w:type="dxa"/>
+          </w:tcPr>
+          <w:p>
+            <w:r>
+              <w:t>9</w:t>
+            </w:r>
+          </w:p>
+        </w:tc>
+        <w:tc>
+          <w:tcPr>
+            <w:tcW w:w="8921" w:type="dxa"/>
+          </w:tcPr>
+          <w:p>
+            <w:r>
+              <w:t>Implement a PCL Library.</w:t>
+            </w:r>
+          </w:p>
+        </w:tc>
+      </w:tr>
+      <w:tr>
+        <w:trPr>
+          <w:trHeight w:val="294"/>
+        </w:trPr>
+        <w:tc>
+          <w:tcPr>
+            <w:tcW w:w="648" w:type="dxa"/>
+          </w:tcPr>
+          <w:p>
+            <w:r>
+              <w:t>10</w:t>
+            </w:r>
+          </w:p>
+        </w:tc>
+        <w:tc>
+          <w:tcPr>
+            <w:tcW w:w="8921" w:type="dxa"/>
+          </w:tcPr>
+          <w:p>
+            <w:r>
+              <w:t>Implement Hello World Android App. Test with PCL. Integration Test.</w:t>
+            </w:r>
+          </w:p>
+        </w:tc>
+      </w:tr>
+      <w:tr>
+        <w:trPr>
+          <w:cnfStyle w:val="000000100000" w:firstRow="0" w:lastRow="0" w:firstColumn="0" w:lastColumn="0" w:oddVBand="0" w:evenVBand="0" w:oddHBand="1" w:evenHBand="0" w:firstRowFirstColumn="0" w:firstRowLastColumn="0" w:lastRowFirstColumn="0" w:lastRowLastColumn="0"/>
+          <w:trHeight w:val="294"/>
+        </w:trPr>
+        <w:tc>
+          <w:tcPr>
+            <w:tcW w:w="648" w:type="dxa"/>
+          </w:tcPr>
+          <w:p>
+            <w:r>
+              <w:t>11</w:t>
+            </w:r>
+          </w:p>
+        </w:tc>
+        <w:tc>
+          <w:tcPr>
+            <w:tcW w:w="8921" w:type="dxa"/>
+          </w:tcPr>
+          <w:p>
+            <w:r>
+              <w:t xml:space="preserve">Implement </w:t>
+            </w:r>
+            <w:proofErr w:type="spellStart"/>
+            <w:r>
+              <w:t>Async</w:t>
+            </w:r>
+            <w:proofErr w:type="spellEnd"/>
+            <w:r>
+              <w:t xml:space="preserve"> connection from PCL to Web Services. Integration Test.</w:t>
+            </w:r>
+          </w:p>
+        </w:tc>
+      </w:tr>
+      <w:tr>
+        <w:trPr>
+          <w:trHeight w:val="294"/>
+        </w:trPr>
+        <w:tc>
+          <w:tcPr>
+            <w:tcW w:w="648" w:type="dxa"/>
+          </w:tcPr>
+          <w:p>
+            <w:r>
+              <w:t>12</w:t>
+            </w:r>
+          </w:p>
+        </w:tc>
+        <w:tc>
+          <w:tcPr>
+            <w:tcW w:w="8921" w:type="dxa"/>
+          </w:tcPr>
+          <w:p>
+            <w:r>
+              <w:t>Implement Windows Phone Application. Integration Test with PCL.</w:t>
+            </w:r>
+          </w:p>
+        </w:tc>
+      </w:tr>
+      <w:tr>
+        <w:trPr>
+          <w:cnfStyle w:val="000000100000" w:firstRow="0" w:lastRow="0" w:firstColumn="0" w:lastColumn="0" w:oddVBand="0" w:evenVBand="0" w:oddHBand="1" w:evenHBand="0" w:firstRowFirstColumn="0" w:firstRowLastColumn="0" w:lastRowFirstColumn="0" w:lastRowLastColumn="0"/>
+          <w:trHeight w:val="294"/>
+        </w:trPr>
+        <w:tc>
+          <w:tcPr>
+            <w:tcW w:w="648" w:type="dxa"/>
+          </w:tcPr>
+          <w:p>
+            <w:r>
+              <w:t>13</w:t>
+            </w:r>
+          </w:p>
+        </w:tc>
+        <w:tc>
+          <w:tcPr>
+            <w:tcW w:w="8921" w:type="dxa"/>
+          </w:tcPr>
+          <w:p>
+            <w:r>
+              <w:t>Implement Windows Phone UI Pages.</w:t>
+            </w:r>
+          </w:p>
+        </w:tc>
+      </w:tr>
+      <w:tr>
+        <w:trPr>
+          <w:trHeight w:val="294"/>
+        </w:trPr>
+        <w:tc>
+          <w:tcPr>
+            <w:tcW w:w="648" w:type="dxa"/>
+          </w:tcPr>
+          <w:p>
+            <w:r>
+              <w:t>14</w:t>
+            </w:r>
+          </w:p>
+        </w:tc>
+        <w:tc>
+          <w:tcPr>
+            <w:tcW w:w="8921" w:type="dxa"/>
+          </w:tcPr>
+          <w:p>
+            <w:r>
+              <w:t>Implement UI Elements for Android Application</w:t>
+            </w:r>
+          </w:p>
+        </w:tc>
+      </w:tr>
+      <w:tr>
+        <w:trPr>
+          <w:cnfStyle w:val="000000100000" w:firstRow="0" w:lastRow="0" w:firstColumn="0" w:lastColumn="0" w:oddVBand="0" w:evenVBand="0" w:oddHBand="1" w:evenHBand="0" w:firstRowFirstColumn="0" w:firstRowLastColumn="0" w:lastRowFirstColumn="0" w:lastRowLastColumn="0"/>
+          <w:trHeight w:val="294"/>
+        </w:trPr>
+        <w:tc>
+          <w:tcPr>
+            <w:tcW w:w="648" w:type="dxa"/>
+          </w:tcPr>
+          <w:p>
+            <w:r>
+              <w:t>13</w:t>
+            </w:r>
+          </w:p>
+        </w:tc>
+        <w:tc>
+          <w:tcPr>
+            <w:tcW w:w="8921" w:type="dxa"/>
+          </w:tcPr>
+          <w:p>
+            <w:r>
+              <w:t>Implement Survey Information in PCL.</w:t>
+            </w:r>
+          </w:p>
+        </w:tc>
+      </w:tr>
+      <w:tr>
+        <w:trPr>
+          <w:trHeight w:val="294"/>
+        </w:trPr>
+        <w:tc>
+          <w:tcPr>
+            <w:tcW w:w="648" w:type="dxa"/>
+          </w:tcPr>
+          <w:p>
+            <w:r>
+              <w:t>14</w:t>
+            </w:r>
+          </w:p>
+        </w:tc>
+        <w:tc>
+          <w:tcPr>
+            <w:tcW w:w="8921" w:type="dxa"/>
+          </w:tcPr>
+          <w:p>
+            <w:r>
+              <w:t>Create Pages for Survey. Test PCL.</w:t>
+            </w:r>
+          </w:p>
+        </w:tc>
+      </w:tr>
+      <w:tr>
+        <w:trPr>
+          <w:cnfStyle w:val="000000100000" w:firstRow="0" w:lastRow="0" w:firstColumn="0" w:lastColumn="0" w:oddVBand="0" w:evenVBand="0" w:oddHBand="1" w:evenHBand="0" w:firstRowFirstColumn="0" w:firstRowLastColumn="0" w:lastRowFirstColumn="0" w:lastRowLastColumn="0"/>
+          <w:trHeight w:val="294"/>
+        </w:trPr>
+        <w:tc>
+          <w:tcPr>
+            <w:tcW w:w="648" w:type="dxa"/>
+          </w:tcPr>
+          <w:p>
+            <w:r>
+              <w:t>15</w:t>
+            </w:r>
+          </w:p>
+        </w:tc>
+        <w:tc>
+          <w:tcPr>
+            <w:tcW w:w="8921" w:type="dxa"/>
+          </w:tcPr>
+          <w:p>
+            <w:r>
+              <w:t xml:space="preserve">Implement Submissions for Phone Application. Test Data into Database. </w:t>
+            </w:r>
+          </w:p>
+        </w:tc>
+      </w:tr>
+      <w:tr>
+        <w:trPr>
+          <w:trHeight w:val="294"/>
+        </w:trPr>
+        <w:tc>
+          <w:tcPr>
+            <w:tcW w:w="648" w:type="dxa"/>
+          </w:tcPr>
+          <w:p>
+            <w:r>
+              <w:t>16</w:t>
+            </w:r>
+          </w:p>
+        </w:tc>
+        <w:tc>
+          <w:tcPr>
+            <w:tcW w:w="8921" w:type="dxa"/>
+          </w:tcPr>
+          <w:p>
+            <w:r>
+              <w:t>Performance Testing on Web Services and Phone Applications.</w:t>
+            </w:r>
+          </w:p>
+        </w:tc>
+      </w:tr>
+      <w:tr>
+        <w:trPr>
+          <w:cnfStyle w:val="000000100000" w:firstRow="0" w:lastRow="0" w:firstColumn="0" w:lastColumn="0" w:oddVBand="0" w:evenVBand="0" w:oddHBand="1" w:evenHBand="0" w:firstRowFirstColumn="0" w:firstRowLastColumn="0" w:lastRowFirstColumn="0" w:lastRowLastColumn="0"/>
+          <w:trHeight w:val="294"/>
+        </w:trPr>
+        <w:tc>
+          <w:tcPr>
+            <w:tcW w:w="648" w:type="dxa"/>
+          </w:tcPr>
+          <w:p>
+            <w:r>
+              <w:t>17</w:t>
+            </w:r>
+          </w:p>
+        </w:tc>
+        <w:tc>
+          <w:tcPr>
+            <w:tcW w:w="8921" w:type="dxa"/>
+          </w:tcPr>
+          <w:p>
+            <w:r>
+              <w:t>Configure Surveys. Implement Web Driver integration needed.</w:t>
+            </w:r>
+          </w:p>
+        </w:tc>
+      </w:tr>
+      <w:tr>
+        <w:trPr>
+          <w:trHeight w:val="294"/>
+        </w:trPr>
+        <w:tc>
+          <w:tcPr>
+            <w:tcW w:w="648" w:type="dxa"/>
+          </w:tcPr>
+          <w:p>
+            <w:r>
+              <w:t>18</w:t>
+            </w:r>
+          </w:p>
+        </w:tc>
+        <w:tc>
+          <w:tcPr>
+            <w:tcW w:w="8921" w:type="dxa"/>
+          </w:tcPr>
+          <w:p>
+            <w:r>
+              <w:t>Test Complete Start to Finish of the Base Case Scenario.</w:t>
+            </w:r>
+          </w:p>
+        </w:tc>
+      </w:tr>
+    </w:tbl>
     <w:p/>
     <w:p>
       <w:pPr>
@@ -3646,21 +4308,9 @@
     </w:p>
     <w:p>
       <w:pPr>
-        <w:rPr>
-          <w:rFonts w:asciiTheme="majorHAnsi" w:eastAsiaTheme="majorEastAsia" w:hAnsiTheme="majorHAnsi" w:cstheme="majorBidi"/>
-          <w:sz w:val="28"/>
-          <w:szCs w:val="28"/>
-        </w:rPr>
+        <w:pStyle w:val="TOCHeading"/>
       </w:pPr>
       <w:bookmarkStart w:id="16" w:name="_Toc355696347"/>
-      <w:r>
-        <w:br w:type="page"/>
-      </w:r>
-    </w:p>
-    <w:p>
-      <w:pPr>
-        <w:pStyle w:val="TOCHeading"/>
-      </w:pPr>
       <w:r>
         <w:lastRenderedPageBreak/>
         <w:t>5 Resources</w:t>
@@ -3777,8 +4427,13 @@
           <w:numId w:val="5"/>
         </w:numPr>
       </w:pPr>
+      <w:proofErr w:type="spellStart"/>
       <w:r>
-        <w:t>NetBeans IDE</w:t>
+        <w:t>NetBeans</w:t>
+      </w:r>
+      <w:proofErr w:type="spellEnd"/>
+      <w:r>
+        <w:t xml:space="preserve"> IDE</w:t>
       </w:r>
     </w:p>
     <w:p>
@@ -3838,10 +4493,15 @@
       <w:bookmarkStart w:id="21" w:name="_Toc355696351"/>
       <w:r>
         <w:lastRenderedPageBreak/>
-        <w:t>6 Scope</w:t>
+        <w:t xml:space="preserve">6 </w:t>
+      </w:r>
+      <w:proofErr w:type="gramStart"/>
+      <w:r>
+        <w:t>Scope</w:t>
       </w:r>
       <w:bookmarkEnd w:id="20"/>
       <w:bookmarkEnd w:id="21"/>
+      <w:proofErr w:type="gramEnd"/>
     </w:p>
     <w:p>
       <w:pPr>
@@ -3968,6 +4628,11 @@
     </w:p>
     <w:p>
       <w:r>
+        <w:t>Below is a portion of a detailed work diagram for the first seven iterations.</w:t>
+      </w:r>
+    </w:p>
+    <w:p>
+      <w:r>
         <w:rPr>
           <w:noProof/>
           <w:lang w:eastAsia="en-US"/>
@@ -4019,12 +4684,18 @@
     <w:p/>
     <w:p/>
     <w:p>
-      <w:r>
+      <w:pPr>
+        <w:spacing w:after="200" w:line="276" w:lineRule="auto"/>
         <w:rPr>
-          <w:highlight w:val="yellow"/>
+          <w:rFonts w:ascii="Lucida Sans" w:eastAsiaTheme="majorEastAsia" w:hAnsi="Lucida Sans" w:cstheme="majorBidi"/>
+          <w:b/>
+          <w:bCs w:val="0"/>
+          <w:color w:val="FFFFFF" w:themeColor="background1"/>
+          <w:sz w:val="28"/>
+          <w:szCs w:val="28"/>
         </w:rPr>
-        <w:t>@TODO: put in here something about bottom up approach.</w:t>
-      </w:r>
+      </w:pPr>
+      <w:bookmarkStart w:id="34" w:name="_Toc355696359"/>
       <w:r>
         <w:br w:type="page"/>
       </w:r>
@@ -4033,7 +4704,6 @@
       <w:pPr>
         <w:pStyle w:val="TOCHeading"/>
       </w:pPr>
-      <w:bookmarkStart w:id="34" w:name="_Toc355696359"/>
       <w:r>
         <w:lastRenderedPageBreak/>
         <w:t>8 Developer Log</w:t>
@@ -4260,7 +4930,21 @@
               <w:rPr>
                 <w:lang w:eastAsia="en-US"/>
               </w:rPr>
-              <w:t>Created the web driver feature which will be in charge of getting kicked off and will do the automated process for the surveys. Create this little test one to ensure that it could be done, since the whole point of the app is for the automated process, so Dr. Hu suggested to test this out. I successfully made one and ensure I can continue on with the web services</w:t>
+              <w:t xml:space="preserve">Created the web driver feature which will be in charge of getting kicked off and will do the automated process for the </w:t>
+            </w:r>
+            <w:proofErr w:type="gramStart"/>
+            <w:r>
+              <w:rPr>
+                <w:lang w:eastAsia="en-US"/>
+              </w:rPr>
+              <w:t>surveys.</w:t>
+            </w:r>
+            <w:proofErr w:type="gramEnd"/>
+            <w:r>
+              <w:rPr>
+                <w:lang w:eastAsia="en-US"/>
+              </w:rPr>
+              <w:t xml:space="preserve"> Create this little test one to ensure that it could be done, since the whole point of the app is for the automated process, so Dr. Hu suggested to test this out. I successfully made one and ensure I can continue on with the web services</w:t>
             </w:r>
           </w:p>
         </w:tc>
@@ -4385,7 +5069,21 @@
               <w:rPr>
                 <w:lang w:eastAsia="en-US"/>
               </w:rPr>
-              <w:t>Started my attempt to create the RESTful web services. Whole time I got frustrated with them. Getting nowhere.</w:t>
+              <w:t xml:space="preserve">Started my attempt to create the </w:t>
+            </w:r>
+            <w:proofErr w:type="spellStart"/>
+            <w:r>
+              <w:rPr>
+                <w:lang w:eastAsia="en-US"/>
+              </w:rPr>
+              <w:t>RESTful</w:t>
+            </w:r>
+            <w:proofErr w:type="spellEnd"/>
+            <w:r>
+              <w:rPr>
+                <w:lang w:eastAsia="en-US"/>
+              </w:rPr>
+              <w:t xml:space="preserve"> web services. Whole time I got frustrated with them. Getting nowhere.</w:t>
             </w:r>
           </w:p>
         </w:tc>
@@ -4448,8 +5146,23 @@
               <w:rPr>
                 <w:lang w:eastAsia="en-US"/>
               </w:rPr>
-              <w:t xml:space="preserve">Worked on the RESTful web services. Very frustrating, still don't understand the concept. Working with </w:t>
-            </w:r>
+              <w:t xml:space="preserve">Worked on the </w:t>
+            </w:r>
+            <w:proofErr w:type="spellStart"/>
+            <w:r>
+              <w:rPr>
+                <w:lang w:eastAsia="en-US"/>
+              </w:rPr>
+              <w:t>RESTful</w:t>
+            </w:r>
+            <w:proofErr w:type="spellEnd"/>
+            <w:r>
+              <w:rPr>
+                <w:lang w:eastAsia="en-US"/>
+              </w:rPr>
+              <w:t xml:space="preserve"> web services. Very frustrating, still don't understand the concept. Working with </w:t>
+            </w:r>
+            <w:proofErr w:type="spellStart"/>
             <w:r>
               <w:rPr>
                 <w:lang w:eastAsia="en-US"/>
@@ -4466,7 +5179,28 @@
               <w:rPr>
                 <w:lang w:eastAsia="en-US"/>
               </w:rPr>
-              <w:t>eans ide. The auto-generated RESTful web</w:t>
+              <w:t>eans</w:t>
+            </w:r>
+            <w:proofErr w:type="spellEnd"/>
+            <w:r>
+              <w:rPr>
+                <w:lang w:eastAsia="en-US"/>
+              </w:rPr>
+              <w:t xml:space="preserve"> ide. The auto-generated </w:t>
+            </w:r>
+            <w:proofErr w:type="spellStart"/>
+            <w:r>
+              <w:rPr>
+                <w:lang w:eastAsia="en-US"/>
+              </w:rPr>
+              <w:t>RESTful</w:t>
+            </w:r>
+            <w:proofErr w:type="spellEnd"/>
+            <w:r>
+              <w:rPr>
+                <w:lang w:eastAsia="en-US"/>
+              </w:rPr>
+              <w:t xml:space="preserve"> web</w:t>
             </w:r>
             <w:r>
               <w:rPr>
@@ -4541,8 +5275,23 @@
               <w:rPr>
                 <w:lang w:eastAsia="en-US"/>
               </w:rPr>
-              <w:t xml:space="preserve">Worked on the RESTful web services. Basically did a lot of researching and </w:t>
-            </w:r>
+              <w:t xml:space="preserve">Worked on the </w:t>
+            </w:r>
+            <w:proofErr w:type="spellStart"/>
+            <w:r>
+              <w:rPr>
+                <w:lang w:eastAsia="en-US"/>
+              </w:rPr>
+              <w:t>RESTful</w:t>
+            </w:r>
+            <w:proofErr w:type="spellEnd"/>
+            <w:r>
+              <w:rPr>
+                <w:lang w:eastAsia="en-US"/>
+              </w:rPr>
+              <w:t xml:space="preserve"> web services. Basically did a lot of researching and </w:t>
+            </w:r>
+            <w:proofErr w:type="spellStart"/>
             <w:r>
               <w:rPr>
                 <w:lang w:eastAsia="en-US"/>
@@ -4565,7 +5314,28 @@
               <w:rPr>
                 <w:lang w:eastAsia="en-US"/>
               </w:rPr>
-              <w:t>ubing on how to properly set up the web services. Also spent time finding examples. Kinda found a few that were helpful. No breakthrough though.</w:t>
+              <w:t>ubing</w:t>
+            </w:r>
+            <w:proofErr w:type="spellEnd"/>
+            <w:r>
+              <w:rPr>
+                <w:lang w:eastAsia="en-US"/>
+              </w:rPr>
+              <w:t xml:space="preserve"> on how to properly set up the web services. Also spent time finding examples. </w:t>
+            </w:r>
+            <w:proofErr w:type="spellStart"/>
+            <w:r>
+              <w:rPr>
+                <w:lang w:eastAsia="en-US"/>
+              </w:rPr>
+              <w:t>Kinda</w:t>
+            </w:r>
+            <w:proofErr w:type="spellEnd"/>
+            <w:r>
+              <w:rPr>
+                <w:lang w:eastAsia="en-US"/>
+              </w:rPr>
+              <w:t xml:space="preserve"> found a few that were helpful. No breakthrough though.</w:t>
             </w:r>
           </w:p>
         </w:tc>
@@ -4628,7 +5398,21 @@
               <w:rPr>
                 <w:lang w:eastAsia="en-US"/>
               </w:rPr>
-              <w:t xml:space="preserve">Worked on the web services on my local machine so that it would implement the RESTful set up and also be able to hit the database. Successfully made it hit the database and accept </w:t>
+              <w:t xml:space="preserve">Worked on the web services on my local machine so that it would implement the </w:t>
+            </w:r>
+            <w:proofErr w:type="spellStart"/>
+            <w:r>
+              <w:rPr>
+                <w:lang w:eastAsia="en-US"/>
+              </w:rPr>
+              <w:t>RESTful</w:t>
+            </w:r>
+            <w:proofErr w:type="spellEnd"/>
+            <w:r>
+              <w:rPr>
+                <w:lang w:eastAsia="en-US"/>
+              </w:rPr>
+              <w:t xml:space="preserve"> set up and also be able to hit the database. Successfully made it hit the database and accept </w:t>
             </w:r>
             <w:r>
               <w:rPr>
@@ -4765,7 +5549,21 @@
               <w:rPr>
                 <w:lang w:eastAsia="en-US"/>
               </w:rPr>
-              <w:t>Started on making the web admin website. Using Visual Studios 2012. I haven't programmed in .Net for about 2 years, so I'm just getting used to the IDE. Spend a lot of time at looking at the my Undergraduate Capstone project, which I may use a similar structure for the admin website. Also talked with Dr. Hu, and told him my game plan of what I've been up</w:t>
+              <w:t xml:space="preserve">Started on making the web admin website. Using Visual Studios 2012. I haven't programmed in .Net for about 2 years, so I'm just getting used to the IDE. Spend a lot of time at looking at </w:t>
+            </w:r>
+            <w:proofErr w:type="gramStart"/>
+            <w:r>
+              <w:rPr>
+                <w:lang w:eastAsia="en-US"/>
+              </w:rPr>
+              <w:t>the my</w:t>
+            </w:r>
+            <w:proofErr w:type="gramEnd"/>
+            <w:r>
+              <w:rPr>
+                <w:lang w:eastAsia="en-US"/>
+              </w:rPr>
+              <w:t xml:space="preserve"> Undergraduate Capstone project, which I may use a similar structure for the admin website. Also talked with Dr. Hu, and told him my game plan of what I've been up</w:t>
             </w:r>
             <w:r>
               <w:rPr>
@@ -4903,7 +5701,21 @@
               <w:rPr>
                 <w:lang w:eastAsia="en-US"/>
               </w:rPr>
-              <w:t xml:space="preserve">Coded more of the admin site. I will be working on implementing one of the simpler functionalities of the system, so I am implementing the code_type and code manager pages. I managed to make the </w:t>
+              <w:t xml:space="preserve">Coded more of the admin site. I will be working on implementing one of the simpler functionalities of the system, so I am implementing the </w:t>
+            </w:r>
+            <w:proofErr w:type="spellStart"/>
+            <w:r>
+              <w:rPr>
+                <w:lang w:eastAsia="en-US"/>
+              </w:rPr>
+              <w:t>code_type</w:t>
+            </w:r>
+            <w:proofErr w:type="spellEnd"/>
+            <w:r>
+              <w:rPr>
+                <w:lang w:eastAsia="en-US"/>
+              </w:rPr>
+              <w:t xml:space="preserve"> and code manager pages. I managed to make the </w:t>
             </w:r>
             <w:r>
               <w:rPr>
@@ -5076,7 +5888,21 @@
               <w:rPr>
                 <w:lang w:eastAsia="en-US"/>
               </w:rPr>
-              <w:t>Decided at this point to check my database ERD diagram and determine that it logically makes sense and that I am happy with it. Made some changes to it, so I will need to update the code and code_type codes to update the fixes. I will be implementing the very basic functionality regarding the surveys.</w:t>
+              <w:t xml:space="preserve">Decided at this point to check my database ERD diagram and determine that it logically makes sense and that I am happy with it. Made some changes to it, so I will need to update the code and </w:t>
+            </w:r>
+            <w:proofErr w:type="spellStart"/>
+            <w:r>
+              <w:rPr>
+                <w:lang w:eastAsia="en-US"/>
+              </w:rPr>
+              <w:t>code_type</w:t>
+            </w:r>
+            <w:proofErr w:type="spellEnd"/>
+            <w:r>
+              <w:rPr>
+                <w:lang w:eastAsia="en-US"/>
+              </w:rPr>
+              <w:t xml:space="preserve"> codes to update the fixes. I will be implementing the very basic functionality regarding the surveys.</w:t>
             </w:r>
           </w:p>
         </w:tc>
@@ -5339,7 +6165,21 @@
               <w:rPr>
                 <w:lang w:eastAsia="en-US"/>
               </w:rPr>
-              <w:t>services on the webserver and implementing the CRUD functionality on the Survey process table objects. As I came to creating the form_elements, I made note to rethink the interactions to possible create a more functional relation between the elements and the element types and the attributes of each of them. Decided to make note, and will contemplate them next time.</w:t>
+              <w:t xml:space="preserve">services on the webserver and implementing the CRUD functionality on the Survey process table objects. As I came to creating the </w:t>
+            </w:r>
+            <w:proofErr w:type="spellStart"/>
+            <w:r>
+              <w:rPr>
+                <w:lang w:eastAsia="en-US"/>
+              </w:rPr>
+              <w:t>form_elements</w:t>
+            </w:r>
+            <w:proofErr w:type="spellEnd"/>
+            <w:r>
+              <w:rPr>
+                <w:lang w:eastAsia="en-US"/>
+              </w:rPr>
+              <w:t>, I made note to rethink the interactions to possible create a more functional relation between the elements and the element types and the attributes of each of them. Decided to make note, and will contemplate them next time.</w:t>
             </w:r>
           </w:p>
         </w:tc>
@@ -5401,7 +6241,57 @@
               <w:rPr>
                 <w:lang w:eastAsia="en-US"/>
               </w:rPr>
-              <w:t>Decided to look at ERD diagram from an implementation standpoint and think through the process of how to have the most flexible database for implementation, as I have realized that some of the key form elements and attributes may be hard to identify the importance of them at this time, until I get to the implementation. I thus have removed all the original form_element_(type) tables, and will store all attributes of the form_elements in an attribute table for the form_elements. I also reworked the interaction of how a user may complete a survey and how the data will interact. After a long time of thinking of the logic, I needed a break and decided to start implementing some of the high-level objects of the web admin site (because companies and surveys aren't going to be changing all that much.) Felt good to see some results on the web admin. I implemented the company and survey manager pages on the web admin.</w:t>
+              <w:t xml:space="preserve">Decided to look at ERD diagram from an implementation standpoint and think through the process of how to have the most flexible database for implementation, as I have realized that some of the key form elements and attributes may be hard to identify the importance of them at this time, until I get to the implementation. I thus have removed all the original </w:t>
+            </w:r>
+            <w:proofErr w:type="spellStart"/>
+            <w:r>
+              <w:rPr>
+                <w:lang w:eastAsia="en-US"/>
+              </w:rPr>
+              <w:t>form_element</w:t>
+            </w:r>
+            <w:proofErr w:type="spellEnd"/>
+            <w:proofErr w:type="gramStart"/>
+            <w:r>
+              <w:rPr>
+                <w:lang w:eastAsia="en-US"/>
+              </w:rPr>
+              <w:t>_(</w:t>
+            </w:r>
+            <w:proofErr w:type="gramEnd"/>
+            <w:r>
+              <w:rPr>
+                <w:lang w:eastAsia="en-US"/>
+              </w:rPr>
+              <w:t xml:space="preserve">type) tables, and will store all attributes of the </w:t>
+            </w:r>
+            <w:proofErr w:type="spellStart"/>
+            <w:r>
+              <w:rPr>
+                <w:lang w:eastAsia="en-US"/>
+              </w:rPr>
+              <w:t>form_elements</w:t>
+            </w:r>
+            <w:proofErr w:type="spellEnd"/>
+            <w:r>
+              <w:rPr>
+                <w:lang w:eastAsia="en-US"/>
+              </w:rPr>
+              <w:t xml:space="preserve"> in an attribute table for the </w:t>
+            </w:r>
+            <w:proofErr w:type="spellStart"/>
+            <w:r>
+              <w:rPr>
+                <w:lang w:eastAsia="en-US"/>
+              </w:rPr>
+              <w:t>form_elements</w:t>
+            </w:r>
+            <w:proofErr w:type="spellEnd"/>
+            <w:r>
+              <w:rPr>
+                <w:lang w:eastAsia="en-US"/>
+              </w:rPr>
+              <w:t>. I also reworked the interaction of how a user may complete a survey and how the data will interact. After a long time of thinking of the logic, I needed a break and decided to start implementing some of the high-level objects of the web admin site (because companies and surveys aren't going to be changing all that much.) Felt good to see some results on the web admin. I implemented the company and survey manager pages on the web admin.</w:t>
             </w:r>
           </w:p>
         </w:tc>
@@ -6076,7 +6966,14 @@
               <w:rPr>
                 <w:lang w:eastAsia="en-US"/>
               </w:rPr>
-              <w:t xml:space="preserve">Spring break, not </w:t>
+              <w:t xml:space="preserve">Spring </w:t>
+            </w:r>
+            <w:proofErr w:type="gramStart"/>
+            <w:r>
+              <w:rPr>
+                <w:lang w:eastAsia="en-US"/>
+              </w:rPr>
+              <w:t xml:space="preserve">break, not </w:t>
             </w:r>
             <w:r>
               <w:rPr>
@@ -6088,7 +6985,14 @@
               <w:rPr>
                 <w:lang w:eastAsia="en-US"/>
               </w:rPr>
-              <w:t xml:space="preserve"> me get much done this week, but I did work on some documentation. I think next presentation is April 9th, so working at documenting ideas that have been floating around my head onto paper so I can present about it.</w:t>
+              <w:t xml:space="preserve"> me get</w:t>
+            </w:r>
+            <w:proofErr w:type="gramEnd"/>
+            <w:r>
+              <w:rPr>
+                <w:lang w:eastAsia="en-US"/>
+              </w:rPr>
+              <w:t xml:space="preserve"> much done this week, but I did work on some documentation. I think next presentation is April 9th, so working at documenting ideas that have been floating around my head onto paper so I can present about it.</w:t>
             </w:r>
           </w:p>
         </w:tc>
@@ -6760,13 +7664,27 @@
               <w:rPr>
                 <w:lang w:eastAsia="en-US"/>
               </w:rPr>
-              <w:t>presentation style. It uses a jQ</w:t>
-            </w:r>
-            <w:r>
-              <w:rPr>
-                <w:lang w:eastAsia="en-US"/>
-              </w:rPr>
-              <w:t>uery file called Impress.js which is very impressive and is a great way to make presentations outside the box. However it takes a lot of skill to have an eye for everything and also I have to code it, but I think it will be worthwhile.</w:t>
+              <w:t xml:space="preserve">presentation style. It uses a </w:t>
+            </w:r>
+            <w:proofErr w:type="spellStart"/>
+            <w:r>
+              <w:rPr>
+                <w:lang w:eastAsia="en-US"/>
+              </w:rPr>
+              <w:t>jQ</w:t>
+            </w:r>
+            <w:r>
+              <w:rPr>
+                <w:lang w:eastAsia="en-US"/>
+              </w:rPr>
+              <w:t>uery</w:t>
+            </w:r>
+            <w:proofErr w:type="spellEnd"/>
+            <w:r>
+              <w:rPr>
+                <w:lang w:eastAsia="en-US"/>
+              </w:rPr>
+              <w:t xml:space="preserve"> file called Impress.js which is very impressive and is a great way to make presentations outside the box. However it takes a lot of skill to have an eye for everything and also I have to code it, but I think it will be worthwhile.</w:t>
             </w:r>
           </w:p>
         </w:tc>
@@ -7189,7 +8107,21 @@
               <w:rPr>
                 <w:lang w:eastAsia="en-US"/>
               </w:rPr>
-              <w:t>Did very intensive research on MVVM Cross framework. I think it is a very promising, but the technology I need for my dynamic surveys isn’t supported yet in MVVX Cross. So I decided that Xamarin is 100% going to be the framework to develop in.</w:t>
+              <w:t xml:space="preserve">Did very intensive research on MVVM Cross framework. I think it is a very promising, but the technology I need for my dynamic surveys isn’t supported yet in MVVX Cross. So I decided that </w:t>
+            </w:r>
+            <w:proofErr w:type="spellStart"/>
+            <w:r>
+              <w:rPr>
+                <w:lang w:eastAsia="en-US"/>
+              </w:rPr>
+              <w:t>Xamarin</w:t>
+            </w:r>
+            <w:proofErr w:type="spellEnd"/>
+            <w:r>
+              <w:rPr>
+                <w:lang w:eastAsia="en-US"/>
+              </w:rPr>
+              <w:t xml:space="preserve"> is 100% going to be the framework to develop in.</w:t>
             </w:r>
           </w:p>
         </w:tc>
@@ -7434,20 +8366,50 @@
               <w:rPr>
                 <w:lang w:eastAsia="en-US"/>
               </w:rPr>
-              <w:t>Started off the day had to call ITS because the Web Server was down thanks to storms this morning that cause Carroll to lose power for a couple of seconds. They got it back up though. I Completed implementation of Reverse Proxy today. And then worked on creating a Acknowledgement document where I will put credits and license info that is used in the project.</w:t>
-            </w:r>
-          </w:p>
-          <w:p>
-            <w:pPr>
-              <w:rPr>
-                <w:lang w:eastAsia="en-US"/>
-              </w:rPr>
-            </w:pPr>
-            <w:r>
-              <w:rPr>
-                <w:lang w:eastAsia="en-US"/>
-              </w:rPr>
-              <w:t>Later, worked on attempting to get a PCL to work. Ran into problems and kept getting errors. Arg! I’ll have to research the error and take another stab at it.</w:t>
+              <w:t xml:space="preserve">Started off the day had to call ITS because the Web Server was down thanks to storms this morning that cause Carroll to lose power for a couple of seconds. They got it back up though. I Completed implementation of Reverse Proxy today. And then worked on creating </w:t>
+            </w:r>
+            <w:proofErr w:type="spellStart"/>
+            <w:proofErr w:type="gramStart"/>
+            <w:r>
+              <w:rPr>
+                <w:lang w:eastAsia="en-US"/>
+              </w:rPr>
+              <w:t>a</w:t>
+            </w:r>
+            <w:proofErr w:type="spellEnd"/>
+            <w:proofErr w:type="gramEnd"/>
+            <w:r>
+              <w:rPr>
+                <w:lang w:eastAsia="en-US"/>
+              </w:rPr>
+              <w:t xml:space="preserve"> Acknowledgement document where I will put credits and license info that is used in the project.</w:t>
+            </w:r>
+          </w:p>
+          <w:p>
+            <w:pPr>
+              <w:rPr>
+                <w:lang w:eastAsia="en-US"/>
+              </w:rPr>
+            </w:pPr>
+            <w:r>
+              <w:rPr>
+                <w:lang w:eastAsia="en-US"/>
+              </w:rPr>
+              <w:t xml:space="preserve">Later, worked on attempting to get a PCL to work. Ran into problems and kept getting errors. </w:t>
+            </w:r>
+            <w:proofErr w:type="spellStart"/>
+            <w:r>
+              <w:rPr>
+                <w:lang w:eastAsia="en-US"/>
+              </w:rPr>
+              <w:t>Arg</w:t>
+            </w:r>
+            <w:proofErr w:type="spellEnd"/>
+            <w:r>
+              <w:rPr>
+                <w:lang w:eastAsia="en-US"/>
+              </w:rPr>
+              <w:t>! I’ll have to research the error and take another stab at it.</w:t>
             </w:r>
           </w:p>
         </w:tc>
@@ -7518,7 +8480,21 @@
               <w:rPr>
                 <w:lang w:eastAsia="en-US"/>
               </w:rPr>
-              <w:t xml:space="preserve">plan as to what was causing the errors. Got the PCL to successfully load correctly. Next I coded and put logic into the PCL, (basically using the Helper Files from the Admin CMS site as a starting point for the logic. Everything seemed to work, except for the Web Service Calls. Arg! Apparently the way that I coded to use the web services, the .Net library is not available in the “portable” version of the .Net that I will need. I’ll do some research on other implementations that I </w:t>
+              <w:t xml:space="preserve">plan as to what was causing the errors. Got the PCL to successfully load correctly. Next I coded and put logic into the PCL, (basically using the Helper Files from the Admin CMS site as a starting point for the logic. Everything seemed to work, except for the Web Service Calls. </w:t>
+            </w:r>
+            <w:proofErr w:type="spellStart"/>
+            <w:r>
+              <w:rPr>
+                <w:lang w:eastAsia="en-US"/>
+              </w:rPr>
+              <w:t>Arg</w:t>
+            </w:r>
+            <w:proofErr w:type="spellEnd"/>
+            <w:r>
+              <w:rPr>
+                <w:lang w:eastAsia="en-US"/>
+              </w:rPr>
+              <w:t xml:space="preserve">! Apparently the way that I coded to use the web services, the .Net library is not available in the “portable” version of the .Net that I will need. I’ll do some research on other implementations that I </w:t>
             </w:r>
             <w:r>
               <w:rPr>
@@ -7591,7 +8567,21 @@
               <w:rPr>
                 <w:lang w:eastAsia="en-US"/>
               </w:rPr>
-              <w:t xml:space="preserve">Got out to the Graduate Center only to find that it was apparently closed. Arg! Kept my cool and headed over to Carroll University to work at the tech lab there. Worked on implementing the </w:t>
+              <w:t xml:space="preserve">Got out to the Graduate Center only to find that it was apparently closed. </w:t>
+            </w:r>
+            <w:proofErr w:type="spellStart"/>
+            <w:r>
+              <w:rPr>
+                <w:lang w:eastAsia="en-US"/>
+              </w:rPr>
+              <w:t>Arg</w:t>
+            </w:r>
+            <w:proofErr w:type="spellEnd"/>
+            <w:r>
+              <w:rPr>
+                <w:lang w:eastAsia="en-US"/>
+              </w:rPr>
+              <w:t xml:space="preserve">! Kept my cool and headed over to Carroll University to work at the tech lab there. Worked on implementing the </w:t>
             </w:r>
             <w:r>
               <w:rPr>
@@ -7609,7 +8599,21 @@
               <w:rPr>
                 <w:lang w:eastAsia="en-US"/>
               </w:rPr>
-              <w:t>Then I tested the PCL by hooking it up to a very simple android application, and it successfully worked. I was very happy that the PCL works. This will be great for separating an getting a lot of reuse by using the PCL. I will next work on making the basic Windows Phone interface and try hooking that up with the PCL.</w:t>
+              <w:t xml:space="preserve">Then I tested the PCL by hooking it up to a very simple android application, and it successfully worked. I was very happy that the PCL works. This will be great for separating </w:t>
+            </w:r>
+            <w:proofErr w:type="gramStart"/>
+            <w:r>
+              <w:rPr>
+                <w:lang w:eastAsia="en-US"/>
+              </w:rPr>
+              <w:t>an</w:t>
+            </w:r>
+            <w:proofErr w:type="gramEnd"/>
+            <w:r>
+              <w:rPr>
+                <w:lang w:eastAsia="en-US"/>
+              </w:rPr>
+              <w:t xml:space="preserve"> getting a lot of reuse by using the PCL. I will next work on making the basic Windows Phone interface and try hooking that up with the PCL.</w:t>
             </w:r>
           </w:p>
         </w:tc>
@@ -8057,7 +9061,21 @@
               <w:rPr>
                 <w:lang w:eastAsia="en-US"/>
               </w:rPr>
-              <w:t xml:space="preserve"> problems, and implementing a viewpager wasn’t showing up either. But relatively happy that I </w:t>
+              <w:t xml:space="preserve"> problems, and implementing a </w:t>
+            </w:r>
+            <w:proofErr w:type="spellStart"/>
+            <w:r>
+              <w:rPr>
+                <w:lang w:eastAsia="en-US"/>
+              </w:rPr>
+              <w:t>viewpager</w:t>
+            </w:r>
+            <w:proofErr w:type="spellEnd"/>
+            <w:r>
+              <w:rPr>
+                <w:lang w:eastAsia="en-US"/>
+              </w:rPr>
+              <w:t xml:space="preserve"> wasn’t showing up either. But relatively happy that I </w:t>
             </w:r>
             <w:r>
               <w:rPr>
@@ -8189,7 +9207,23 @@
               <w:rPr>
                 <w:lang w:eastAsia="en-US"/>
               </w:rPr>
-              <w:t xml:space="preserve">Worked more on the Android interface of things. Realized that the action bar and drawer elements that I had added is only compatible with Android versions of Ice Cream Sandwich or higher. I realize that it would be a bad decision to abandon the users of the Gingerbread release so I worked again and figuring out a different approach to implement the Action Bar and Drawer implementations so it can work on all these versions. Finally figured out that the Action bar isn’t compatible. Thus I’m using a open sourced </w:t>
+              <w:t xml:space="preserve">Worked more on the Android interface of things. Realized that the action bar and drawer elements that I had added is only compatible with Android versions of Ice Cream Sandwich or higher. I realize that it would be a bad decision to abandon the users of the Gingerbread release so I worked again and figuring out a different approach to implement the Action Bar and Drawer implementations so it can work on all these versions. Finally figured out that the Action bar isn’t compatible. Thus I’m using </w:t>
+            </w:r>
+            <w:proofErr w:type="spellStart"/>
+            <w:proofErr w:type="gramStart"/>
+            <w:r>
+              <w:rPr>
+                <w:lang w:eastAsia="en-US"/>
+              </w:rPr>
+              <w:t>a</w:t>
+            </w:r>
+            <w:proofErr w:type="spellEnd"/>
+            <w:proofErr w:type="gramEnd"/>
+            <w:r>
+              <w:rPr>
+                <w:lang w:eastAsia="en-US"/>
+              </w:rPr>
+              <w:t xml:space="preserve"> open sourced </w:t>
             </w:r>
             <w:r>
               <w:rPr>
@@ -8201,7 +9235,35 @@
               <w:rPr>
                 <w:lang w:eastAsia="en-US"/>
               </w:rPr>
-              <w:t xml:space="preserve"> called LegacyBar which does work. It’s a little more fiddling, but I think it will work great. Got it to work on the Gingerbread emulator now.</w:t>
+              <w:t xml:space="preserve"> called </w:t>
+            </w:r>
+            <w:proofErr w:type="spellStart"/>
+            <w:r>
+              <w:rPr>
+                <w:lang w:eastAsia="en-US"/>
+              </w:rPr>
+              <w:t>LegacyBar</w:t>
+            </w:r>
+            <w:proofErr w:type="spellEnd"/>
+            <w:r>
+              <w:rPr>
+                <w:lang w:eastAsia="en-US"/>
+              </w:rPr>
+              <w:t xml:space="preserve"> which does work. It’s a little more </w:t>
+            </w:r>
+            <w:proofErr w:type="gramStart"/>
+            <w:r>
+              <w:rPr>
+                <w:lang w:eastAsia="en-US"/>
+              </w:rPr>
+              <w:t>fiddling</w:t>
+            </w:r>
+            <w:proofErr w:type="gramEnd"/>
+            <w:r>
+              <w:rPr>
+                <w:lang w:eastAsia="en-US"/>
+              </w:rPr>
+              <w:t>, but I think it will work great. Got it to work on the Gingerbread emulator now.</w:t>
             </w:r>
           </w:p>
         </w:tc>
@@ -8279,7 +9341,49 @@
               <w:rPr>
                 <w:lang w:eastAsia="en-US"/>
               </w:rPr>
-              <w:t xml:space="preserve"> I couldn’t remember how on earth I got that to work Arg!! Spent a lot of time figuring out what I did, which I eventually figured out. I also spent time learning how to use the ListView UI element of Android, which I successfully worked. A lot of time was spent looking at error messages, Googling error messages and searching what is causing the problem. But good new it works on Gingerbread and up versions. Yeah! Finally got to the point </w:t>
+              <w:t xml:space="preserve"> I couldn’t remember how on earth I got that to work </w:t>
+            </w:r>
+            <w:proofErr w:type="spellStart"/>
+            <w:r>
+              <w:rPr>
+                <w:lang w:eastAsia="en-US"/>
+              </w:rPr>
+              <w:t>Arg</w:t>
+            </w:r>
+            <w:proofErr w:type="spellEnd"/>
+            <w:r>
+              <w:rPr>
+                <w:lang w:eastAsia="en-US"/>
+              </w:rPr>
+              <w:t xml:space="preserve">!! Spent a lot of time figuring out what I did, which I eventually figured out. I also spent time learning how to use the </w:t>
+            </w:r>
+            <w:proofErr w:type="spellStart"/>
+            <w:r>
+              <w:rPr>
+                <w:lang w:eastAsia="en-US"/>
+              </w:rPr>
+              <w:t>ListView</w:t>
+            </w:r>
+            <w:proofErr w:type="spellEnd"/>
+            <w:r>
+              <w:rPr>
+                <w:lang w:eastAsia="en-US"/>
+              </w:rPr>
+              <w:t xml:space="preserve"> UI element of Android, which I successfully worked. A lot of time was spent looking at error messages, </w:t>
+            </w:r>
+            <w:proofErr w:type="spellStart"/>
+            <w:r>
+              <w:rPr>
+                <w:lang w:eastAsia="en-US"/>
+              </w:rPr>
+              <w:t>Googling</w:t>
+            </w:r>
+            <w:proofErr w:type="spellEnd"/>
+            <w:r>
+              <w:rPr>
+                <w:lang w:eastAsia="en-US"/>
+              </w:rPr>
+              <w:t xml:space="preserve"> error messages and searching what is causing the problem. But good new it works on Gingerbread and up versions. Yeah! Finally got to the point </w:t>
             </w:r>
             <w:r>
               <w:rPr>
@@ -8362,7 +9466,21 @@
               <w:rPr>
                 <w:lang w:eastAsia="en-US"/>
               </w:rPr>
-              <w:t>Worked on creating the surveys for the windows phone. Went very well, gonna keep on working on it.</w:t>
+              <w:t xml:space="preserve">Worked on creating the surveys for the windows phone. Went very well, </w:t>
+            </w:r>
+            <w:proofErr w:type="spellStart"/>
+            <w:r>
+              <w:rPr>
+                <w:lang w:eastAsia="en-US"/>
+              </w:rPr>
+              <w:t>gonna</w:t>
+            </w:r>
+            <w:proofErr w:type="spellEnd"/>
+            <w:r>
+              <w:rPr>
+                <w:lang w:eastAsia="en-US"/>
+              </w:rPr>
+              <w:t xml:space="preserve"> keep on working on it.</w:t>
             </w:r>
           </w:p>
         </w:tc>
@@ -8567,8 +9685,16 @@
               <w:rPr>
                 <w:lang w:eastAsia="en-US"/>
               </w:rPr>
-              <w:t>Next I worked on hooking up the surveys and save the answers from the user into a submission answer and save it. Ran into some bugs. Needs more work.</w:t>
-            </w:r>
+              <w:t xml:space="preserve">Next I worked on hooking up the surveys and save the answers from the user into a submission answer and save it. Ran into some bugs. Needs more </w:t>
+            </w:r>
+            <w:proofErr w:type="gramStart"/>
+            <w:r>
+              <w:rPr>
+                <w:lang w:eastAsia="en-US"/>
+              </w:rPr>
+              <w:t>work.</w:t>
+            </w:r>
+            <w:proofErr w:type="gramEnd"/>
           </w:p>
         </w:tc>
       </w:tr>
@@ -8973,13 +10099,41 @@
               <w:rPr>
                 <w:lang w:eastAsia="en-US"/>
               </w:rPr>
-              <w:t xml:space="preserve"> after a lot of putzing around I realize that most of these survey sites actually have a dynamic flow of questions (such as I mark my experience was poor, the next question will say, please explain why your experience was bad, and then continues to the main flow.) This will/is causing problem with my application because I did not take in</w:t>
-            </w:r>
-            <w:r>
-              <w:rPr>
-                <w:lang w:eastAsia="en-US"/>
-              </w:rPr>
-              <w:t>to account these variable flows, but instead made the application to handle a very static flow of things. Arg! I will have to brainstorm of how to effectively solve the problem.</w:t>
+              <w:t xml:space="preserve"> after a lot of </w:t>
+            </w:r>
+            <w:proofErr w:type="spellStart"/>
+            <w:r>
+              <w:rPr>
+                <w:lang w:eastAsia="en-US"/>
+              </w:rPr>
+              <w:t>putzing</w:t>
+            </w:r>
+            <w:proofErr w:type="spellEnd"/>
+            <w:r>
+              <w:rPr>
+                <w:lang w:eastAsia="en-US"/>
+              </w:rPr>
+              <w:t xml:space="preserve"> around I realize that most of these survey sites actually have a dynamic flow of questions (such as I mark my experience was poor, the next question will say, please explain why your experience was bad, and then continues to the main flow.) This will/is causing problem with my application because I did not take in</w:t>
+            </w:r>
+            <w:r>
+              <w:rPr>
+                <w:lang w:eastAsia="en-US"/>
+              </w:rPr>
+              <w:t xml:space="preserve">to account these variable flows, but instead made the application to handle a very static flow of things. </w:t>
+            </w:r>
+            <w:proofErr w:type="spellStart"/>
+            <w:r>
+              <w:rPr>
+                <w:lang w:eastAsia="en-US"/>
+              </w:rPr>
+              <w:t>Arg</w:t>
+            </w:r>
+            <w:proofErr w:type="spellEnd"/>
+            <w:r>
+              <w:rPr>
+                <w:lang w:eastAsia="en-US"/>
+              </w:rPr>
+              <w:t>! I will have to brainstorm of how to effectively solve the problem.</w:t>
             </w:r>
           </w:p>
         </w:tc>
@@ -9171,8 +10325,16 @@
               <w:rPr>
                 <w:lang w:eastAsia="en-US"/>
               </w:rPr>
-              <w:t xml:space="preserve"> it kept returning an</w:t>
-            </w:r>
+              <w:t xml:space="preserve"> it kept returning </w:t>
+            </w:r>
+            <w:proofErr w:type="gramStart"/>
+            <w:r>
+              <w:rPr>
+                <w:lang w:eastAsia="en-US"/>
+              </w:rPr>
+              <w:t>an</w:t>
+            </w:r>
+            <w:proofErr w:type="gramEnd"/>
             <w:r>
               <w:rPr>
                 <w:lang w:eastAsia="en-US"/>
@@ -9183,7 +10345,21 @@
               <w:rPr>
                 <w:lang w:eastAsia="en-US"/>
               </w:rPr>
-              <w:t xml:space="preserve">404 error. But I checked the database and it does create the company. So in the server logs it shows that I am trying to the URI (/company/company/create) instead of (/company/create). So I have no idea where the other company tag is being directed. Arg! I will have to Google and figure out what is happening. </w:t>
+              <w:t xml:space="preserve">404 error. But I checked the database and it does create the company. So in the server logs it shows that I am trying to the URI (/company/company/create) instead of (/company/create). So I have no idea where the other company tag is being directed. </w:t>
+            </w:r>
+            <w:proofErr w:type="spellStart"/>
+            <w:r>
+              <w:rPr>
+                <w:lang w:eastAsia="en-US"/>
+              </w:rPr>
+              <w:t>Arg</w:t>
+            </w:r>
+            <w:proofErr w:type="spellEnd"/>
+            <w:r>
+              <w:rPr>
+                <w:lang w:eastAsia="en-US"/>
+              </w:rPr>
+              <w:t xml:space="preserve">! I will have to Google and figure out what is happening. </w:t>
             </w:r>
           </w:p>
         </w:tc>
@@ -9243,7 +10419,21 @@
               <w:rPr>
                 <w:lang w:eastAsia="en-US"/>
               </w:rPr>
-              <w:t xml:space="preserve">After Searching I found the reason of my bug from yesterday. In the new company create web service I decided to return a company object. So I would be return the object in the body, however I was missing the tag @ResponseBody, thus it was causing </w:t>
+              <w:t>After Searching I found the reason of my bug from yesterday. In the new company create web service I decided to return a company object. So I would be return the object in the body, however I was missing the tag @</w:t>
+            </w:r>
+            <w:proofErr w:type="spellStart"/>
+            <w:r>
+              <w:rPr>
+                <w:lang w:eastAsia="en-US"/>
+              </w:rPr>
+              <w:t>ResponseBody</w:t>
+            </w:r>
+            <w:proofErr w:type="spellEnd"/>
+            <w:r>
+              <w:rPr>
+                <w:lang w:eastAsia="en-US"/>
+              </w:rPr>
+              <w:t xml:space="preserve">, thus it was causing </w:t>
             </w:r>
             <w:r>
               <w:rPr>
@@ -9566,7 +10756,21 @@
               <w:rPr>
                 <w:lang w:eastAsia="en-US"/>
               </w:rPr>
-              <w:t>Realized that Taco Bell has a way to track your ip address and blocks it for 2 weeks so that you can’t submit more than twice from the same computer.</w:t>
+              <w:t xml:space="preserve">Realized that Taco Bell has a way to track your </w:t>
+            </w:r>
+            <w:proofErr w:type="spellStart"/>
+            <w:r>
+              <w:rPr>
+                <w:lang w:eastAsia="en-US"/>
+              </w:rPr>
+              <w:t>ip</w:t>
+            </w:r>
+            <w:proofErr w:type="spellEnd"/>
+            <w:r>
+              <w:rPr>
+                <w:lang w:eastAsia="en-US"/>
+              </w:rPr>
+              <w:t xml:space="preserve"> address and blocks it for 2 weeks so that you can’t submit more than twice from the same computer.</w:t>
             </w:r>
             <w:r>
               <w:rPr>
@@ -9631,7 +10835,35 @@
               <w:rPr>
                 <w:lang w:eastAsia="en-US"/>
               </w:rPr>
-              <w:t>I decided to switch to a different survey, so I switched to dunkin’ donuts survey. Basically spent time creating the dunkin donuts survey in the Admin CMS.</w:t>
+              <w:t xml:space="preserve">I decided to switch to a different survey, so I switched to </w:t>
+            </w:r>
+            <w:proofErr w:type="spellStart"/>
+            <w:r>
+              <w:rPr>
+                <w:lang w:eastAsia="en-US"/>
+              </w:rPr>
+              <w:t>dunkin</w:t>
+            </w:r>
+            <w:proofErr w:type="spellEnd"/>
+            <w:r>
+              <w:rPr>
+                <w:lang w:eastAsia="en-US"/>
+              </w:rPr>
+              <w:t xml:space="preserve">’ donuts survey. Basically spent time creating the </w:t>
+            </w:r>
+            <w:proofErr w:type="spellStart"/>
+            <w:r>
+              <w:rPr>
+                <w:lang w:eastAsia="en-US"/>
+              </w:rPr>
+              <w:t>dunkin</w:t>
+            </w:r>
+            <w:proofErr w:type="spellEnd"/>
+            <w:r>
+              <w:rPr>
+                <w:lang w:eastAsia="en-US"/>
+              </w:rPr>
+              <w:t xml:space="preserve"> donuts survey in the Admin CMS.</w:t>
             </w:r>
           </w:p>
         </w:tc>
@@ -9651,6 +10883,12 @@
                 <w:lang w:eastAsia="en-US"/>
               </w:rPr>
             </w:pPr>
+            <w:r>
+              <w:rPr>
+                <w:lang w:eastAsia="en-US"/>
+              </w:rPr>
+              <w:t>07/22/2013</w:t>
+            </w:r>
           </w:p>
         </w:tc>
         <w:tc>
@@ -9663,6 +10901,12 @@
                 <w:lang w:eastAsia="en-US"/>
               </w:rPr>
             </w:pPr>
+            <w:r>
+              <w:rPr>
+                <w:lang w:eastAsia="en-US"/>
+              </w:rPr>
+              <w:t>8</w:t>
+            </w:r>
           </w:p>
         </w:tc>
         <w:tc>
@@ -9679,7 +10923,7 @@
               <w:rPr>
                 <w:lang w:eastAsia="en-US"/>
               </w:rPr>
-              <w:t>@TODO: 07/21/2013; 07/22/2013; 07/23/2013;</w:t>
+              <w:t>Spent time fixing bugs and documentation. Also worked on performance stuff a little bit and configuration of stuff.</w:t>
             </w:r>
           </w:p>
         </w:tc>
@@ -9810,7 +11054,21 @@
               <w:rPr>
                 <w:lang w:eastAsia="en-US"/>
               </w:rPr>
-              <w:t xml:space="preserve">After testing the new optimized revision web service, I wanted to test it with the phone. However I found out that the phone was causing a memory leak error while trying to retrieve the JSON. It turns out that the JSON file is just too big for the phone to handle. I then decided that I could solve this problem by creating alias objects with short names that would pass the actual data in. So I started with the web service to create all the alias objects and the AliasHelper Converter. </w:t>
+              <w:t xml:space="preserve">After testing the new optimized revision web service, I wanted to test it with the phone. However I found out that the phone was causing a memory leak error while trying to retrieve the JSON. It turns out that the JSON file is just too big for the phone to handle. I then decided that I could solve this problem by creating alias objects with short names that would pass the actual data in. So I started with the web service to create all the alias objects and the </w:t>
+            </w:r>
+            <w:proofErr w:type="spellStart"/>
+            <w:r>
+              <w:rPr>
+                <w:lang w:eastAsia="en-US"/>
+              </w:rPr>
+              <w:t>AliasHelper</w:t>
+            </w:r>
+            <w:proofErr w:type="spellEnd"/>
+            <w:r>
+              <w:rPr>
+                <w:lang w:eastAsia="en-US"/>
+              </w:rPr>
+              <w:t xml:space="preserve"> Converter. </w:t>
             </w:r>
             <w:r>
               <w:rPr>
@@ -9863,7 +11121,7 @@
               <w:rPr>
                 <w:lang w:eastAsia="en-US"/>
               </w:rPr>
-              <w:t>?</w:t>
+              <w:t>4</w:t>
             </w:r>
           </w:p>
         </w:tc>
@@ -9881,7 +11139,7 @@
               <w:rPr>
                 <w:lang w:eastAsia="en-US"/>
               </w:rPr>
-              <w:t>?</w:t>
+              <w:t>Worked on miscellaneous stuff. Fixing some bugs and documentation.</w:t>
             </w:r>
           </w:p>
         </w:tc>
@@ -10019,13 +11277,41 @@
               <w:rPr>
                 <w:lang w:eastAsia="en-US"/>
               </w:rPr>
-              <w:t>Alias with the phone. I booted up the phone and got a connection error. I then went to the SQL Server Manager application to see what the problem was and I wasn’t able to connect to it. I got the same error that I did a month ago. I called campus safety to call a ITS person to restart the server and an hour and a half later, it was reset and functioning. So after that roadblock, I tested and found out that the response is still slightly too large for the phone to make and there was a memory leak still. So then I decided to adjust the Web Server so that it won’t send the Automation stuff to the phone (since that stuff isn’t needed,) and it worked ve</w:t>
-            </w:r>
-            <w:r>
-              <w:rPr>
-                <w:lang w:eastAsia="en-US"/>
-              </w:rPr>
-              <w:t>ry well and very fast. Success! So next is to finish setting up the dunkin donuts survey and tests. Let’s hope I can finally get a survey to work soon!</w:t>
+              <w:t xml:space="preserve">Alias with the phone. I booted up the phone and got a connection error. I then went to the SQL Server Manager application to see what the problem was and I wasn’t able to connect to it. I got the same error that I did a month ago. I called campus safety to call </w:t>
+            </w:r>
+            <w:proofErr w:type="gramStart"/>
+            <w:r>
+              <w:rPr>
+                <w:lang w:eastAsia="en-US"/>
+              </w:rPr>
+              <w:t>a</w:t>
+            </w:r>
+            <w:proofErr w:type="gramEnd"/>
+            <w:r>
+              <w:rPr>
+                <w:lang w:eastAsia="en-US"/>
+              </w:rPr>
+              <w:t xml:space="preserve"> ITS person to restart the server and an hour and a half later, it was reset and functioning. So after that roadblock, I tested and found out that the response is still slightly too large for the phone to make and there was a memory leak still. So then I decided to adjust the Web Server so that it won’t send the Automation stuff to the phone (since that stuff isn’t needed,) and it worked ve</w:t>
+            </w:r>
+            <w:r>
+              <w:rPr>
+                <w:lang w:eastAsia="en-US"/>
+              </w:rPr>
+              <w:t xml:space="preserve">ry well and very fast. Success! So next is to finish setting up the </w:t>
+            </w:r>
+            <w:proofErr w:type="spellStart"/>
+            <w:r>
+              <w:rPr>
+                <w:lang w:eastAsia="en-US"/>
+              </w:rPr>
+              <w:t>dunkin</w:t>
+            </w:r>
+            <w:proofErr w:type="spellEnd"/>
+            <w:r>
+              <w:rPr>
+                <w:lang w:eastAsia="en-US"/>
+              </w:rPr>
+              <w:t xml:space="preserve"> donuts survey and tests. Let’s hope I can finally get a survey to work soon!</w:t>
             </w:r>
             <w:r>
               <w:rPr>
@@ -10362,7 +11648,21 @@
               <w:rPr>
                 <w:lang w:eastAsia="en-US"/>
               </w:rPr>
-              <w:t xml:space="preserve">Had the meeting with Dr. Hu and my application worked from start to finish with perfection. Very good </w:t>
+              <w:t xml:space="preserve">Had the meeting with Dr. Hu and my application worked from start to finish with </w:t>
+            </w:r>
+            <w:proofErr w:type="gramStart"/>
+            <w:r>
+              <w:rPr>
+                <w:lang w:eastAsia="en-US"/>
+              </w:rPr>
+              <w:t>perfection.</w:t>
+            </w:r>
+            <w:proofErr w:type="gramEnd"/>
+            <w:r>
+              <w:rPr>
+                <w:lang w:eastAsia="en-US"/>
+              </w:rPr>
+              <w:t xml:space="preserve"> Very good </w:t>
             </w:r>
             <w:r>
               <w:rPr>
@@ -10751,6 +12051,315 @@
                 <w:lang w:eastAsia="en-US"/>
               </w:rPr>
               <w:t>Moved on to the Test Plan document. Worked on getting more details on testing and forms to fill out for my integration testing.</w:t>
+            </w:r>
+          </w:p>
+        </w:tc>
+      </w:tr>
+      <w:tr>
+        <w:trPr>
+          <w:trHeight w:val="555"/>
+        </w:trPr>
+        <w:tc>
+          <w:tcPr>
+            <w:tcW w:w="0" w:type="auto"/>
+          </w:tcPr>
+          <w:p>
+            <w:pPr>
+              <w:rPr>
+                <w:lang w:eastAsia="en-US"/>
+              </w:rPr>
+            </w:pPr>
+            <w:r>
+              <w:rPr>
+                <w:lang w:eastAsia="en-US"/>
+              </w:rPr>
+              <w:t>08/19/2013</w:t>
+            </w:r>
+          </w:p>
+        </w:tc>
+        <w:tc>
+          <w:tcPr>
+            <w:tcW w:w="889" w:type="dxa"/>
+          </w:tcPr>
+          <w:p>
+            <w:pPr>
+              <w:rPr>
+                <w:lang w:eastAsia="en-US"/>
+              </w:rPr>
+            </w:pPr>
+            <w:r>
+              <w:rPr>
+                <w:lang w:eastAsia="en-US"/>
+              </w:rPr>
+              <w:t>8</w:t>
+            </w:r>
+          </w:p>
+        </w:tc>
+        <w:tc>
+          <w:tcPr>
+            <w:tcW w:w="7093" w:type="dxa"/>
+          </w:tcPr>
+          <w:p>
+            <w:pPr>
+              <w:rPr>
+                <w:lang w:eastAsia="en-US"/>
+              </w:rPr>
+            </w:pPr>
+            <w:r>
+              <w:rPr>
+                <w:lang w:eastAsia="en-US"/>
+              </w:rPr>
+              <w:t>Documentation</w:t>
+            </w:r>
+            <w:r>
+              <w:rPr>
+                <w:lang w:eastAsia="en-US"/>
+              </w:rPr>
+              <w:t>, working hard to get everything cleaned up and ready to go.</w:t>
+            </w:r>
+          </w:p>
+        </w:tc>
+      </w:tr>
+      <w:tr>
+        <w:trPr>
+          <w:cnfStyle w:val="000000100000" w:firstRow="0" w:lastRow="0" w:firstColumn="0" w:lastColumn="0" w:oddVBand="0" w:evenVBand="0" w:oddHBand="1" w:evenHBand="0" w:firstRowFirstColumn="0" w:firstRowLastColumn="0" w:lastRowFirstColumn="0" w:lastRowLastColumn="0"/>
+          <w:trHeight w:val="555"/>
+        </w:trPr>
+        <w:tc>
+          <w:tcPr>
+            <w:tcW w:w="0" w:type="auto"/>
+          </w:tcPr>
+          <w:p>
+            <w:pPr>
+              <w:rPr>
+                <w:lang w:eastAsia="en-US"/>
+              </w:rPr>
+            </w:pPr>
+            <w:r>
+              <w:rPr>
+                <w:lang w:eastAsia="en-US"/>
+              </w:rPr>
+              <w:t>08/20/2013</w:t>
+            </w:r>
+          </w:p>
+        </w:tc>
+        <w:tc>
+          <w:tcPr>
+            <w:tcW w:w="889" w:type="dxa"/>
+          </w:tcPr>
+          <w:p>
+            <w:pPr>
+              <w:rPr>
+                <w:lang w:eastAsia="en-US"/>
+              </w:rPr>
+            </w:pPr>
+            <w:r>
+              <w:rPr>
+                <w:lang w:eastAsia="en-US"/>
+              </w:rPr>
+              <w:t>4</w:t>
+            </w:r>
+          </w:p>
+        </w:tc>
+        <w:tc>
+          <w:tcPr>
+            <w:tcW w:w="7093" w:type="dxa"/>
+          </w:tcPr>
+          <w:p>
+            <w:pPr>
+              <w:rPr>
+                <w:lang w:eastAsia="en-US"/>
+              </w:rPr>
+            </w:pPr>
+            <w:r>
+              <w:rPr>
+                <w:lang w:eastAsia="en-US"/>
+              </w:rPr>
+              <w:t>Documentation</w:t>
+            </w:r>
+            <w:r>
+              <w:rPr>
+                <w:lang w:eastAsia="en-US"/>
+              </w:rPr>
+              <w:t>, including User Manuals.</w:t>
+            </w:r>
+          </w:p>
+        </w:tc>
+      </w:tr>
+      <w:tr>
+        <w:trPr>
+          <w:trHeight w:val="555"/>
+        </w:trPr>
+        <w:tc>
+          <w:tcPr>
+            <w:tcW w:w="0" w:type="auto"/>
+          </w:tcPr>
+          <w:p>
+            <w:pPr>
+              <w:rPr>
+                <w:lang w:eastAsia="en-US"/>
+              </w:rPr>
+            </w:pPr>
+            <w:r>
+              <w:rPr>
+                <w:lang w:eastAsia="en-US"/>
+              </w:rPr>
+              <w:t>08/21/2013</w:t>
+            </w:r>
+          </w:p>
+        </w:tc>
+        <w:tc>
+          <w:tcPr>
+            <w:tcW w:w="889" w:type="dxa"/>
+          </w:tcPr>
+          <w:p>
+            <w:pPr>
+              <w:rPr>
+                <w:lang w:eastAsia="en-US"/>
+              </w:rPr>
+            </w:pPr>
+            <w:r>
+              <w:rPr>
+                <w:lang w:eastAsia="en-US"/>
+              </w:rPr>
+              <w:t>8</w:t>
+            </w:r>
+          </w:p>
+        </w:tc>
+        <w:tc>
+          <w:tcPr>
+            <w:tcW w:w="7093" w:type="dxa"/>
+          </w:tcPr>
+          <w:p>
+            <w:pPr>
+              <w:rPr>
+                <w:lang w:eastAsia="en-US"/>
+              </w:rPr>
+            </w:pPr>
+            <w:r>
+              <w:rPr>
+                <w:lang w:eastAsia="en-US"/>
+              </w:rPr>
+              <w:t>More Documentation, mostly spend on Formatting the documentation so that everything is consistent.</w:t>
+            </w:r>
+          </w:p>
+        </w:tc>
+      </w:tr>
+      <w:tr>
+        <w:trPr>
+          <w:cnfStyle w:val="000000100000" w:firstRow="0" w:lastRow="0" w:firstColumn="0" w:lastColumn="0" w:oddVBand="0" w:evenVBand="0" w:oddHBand="1" w:evenHBand="0" w:firstRowFirstColumn="0" w:firstRowLastColumn="0" w:lastRowFirstColumn="0" w:lastRowLastColumn="0"/>
+          <w:trHeight w:val="555"/>
+        </w:trPr>
+        <w:tc>
+          <w:tcPr>
+            <w:tcW w:w="0" w:type="auto"/>
+          </w:tcPr>
+          <w:p>
+            <w:pPr>
+              <w:rPr>
+                <w:lang w:eastAsia="en-US"/>
+              </w:rPr>
+            </w:pPr>
+            <w:r>
+              <w:rPr>
+                <w:lang w:eastAsia="en-US"/>
+              </w:rPr>
+              <w:t>08/22/2013</w:t>
+            </w:r>
+          </w:p>
+        </w:tc>
+        <w:tc>
+          <w:tcPr>
+            <w:tcW w:w="889" w:type="dxa"/>
+          </w:tcPr>
+          <w:p>
+            <w:pPr>
+              <w:rPr>
+                <w:lang w:eastAsia="en-US"/>
+              </w:rPr>
+            </w:pPr>
+            <w:r>
+              <w:rPr>
+                <w:lang w:eastAsia="en-US"/>
+              </w:rPr>
+              <w:t>16</w:t>
+            </w:r>
+          </w:p>
+        </w:tc>
+        <w:tc>
+          <w:tcPr>
+            <w:tcW w:w="7093" w:type="dxa"/>
+          </w:tcPr>
+          <w:p>
+            <w:pPr>
+              <w:rPr>
+                <w:lang w:eastAsia="en-US"/>
+              </w:rPr>
+            </w:pPr>
+            <w:r>
+              <w:rPr>
+                <w:lang w:eastAsia="en-US"/>
+              </w:rPr>
+              <w:t>Last full day to work on the Capstone Project. Figured it be appropriate to pull an all-nighter and finish off strong.</w:t>
+            </w:r>
+          </w:p>
+        </w:tc>
+      </w:tr>
+      <w:tr>
+        <w:trPr>
+          <w:trHeight w:val="555"/>
+        </w:trPr>
+        <w:tc>
+          <w:tcPr>
+            <w:tcW w:w="0" w:type="auto"/>
+          </w:tcPr>
+          <w:p>
+            <w:pPr>
+              <w:rPr>
+                <w:lang w:eastAsia="en-US"/>
+              </w:rPr>
+            </w:pPr>
+            <w:r>
+              <w:rPr>
+                <w:lang w:eastAsia="en-US"/>
+              </w:rPr>
+              <w:t>08/23/2013</w:t>
+            </w:r>
+          </w:p>
+        </w:tc>
+        <w:tc>
+          <w:tcPr>
+            <w:tcW w:w="889" w:type="dxa"/>
+          </w:tcPr>
+          <w:p>
+            <w:pPr>
+              <w:rPr>
+                <w:lang w:eastAsia="en-US"/>
+              </w:rPr>
+            </w:pPr>
+            <w:r>
+              <w:rPr>
+                <w:lang w:eastAsia="en-US"/>
+              </w:rPr>
+              <w:t>8</w:t>
+            </w:r>
+          </w:p>
+        </w:tc>
+        <w:tc>
+          <w:tcPr>
+            <w:tcW w:w="7093" w:type="dxa"/>
+          </w:tcPr>
+          <w:p>
+            <w:pPr>
+              <w:rPr>
+                <w:lang w:eastAsia="en-US"/>
+              </w:rPr>
+            </w:pPr>
+            <w:r>
+              <w:rPr>
+                <w:lang w:eastAsia="en-US"/>
+              </w:rPr>
+              <w:t>Finally complete. Today is the day. I am finally turning in my Capstone Project. I am truly proud of all the work I have put into it and for everything that I have learned.</w:t>
             </w:r>
           </w:p>
         </w:tc>
@@ -10961,7 +12570,7 @@
           <v:stroke joinstyle="miter"/>
           <v:path gradientshapeok="t" o:connecttype="rect"/>
         </v:shapetype>
-        <v:shape id="Text Box 56" o:spid="_x0000_s2068" type="#_x0000_t202" style="position:absolute;margin-left:67.6pt;margin-top:0;width:118.8pt;height:50.65pt;z-index:251665920;visibility:visible;mso-wrap-style:square;mso-width-percent:0;mso-height-percent:0;mso-wrap-distance-left:9pt;mso-wrap-distance-top:0;mso-wrap-distance-right:9pt;mso-wrap-distance-bottom:0;mso-position-horizontal:right;mso-position-horizontal-relative:margin;mso-position-vertical:top;mso-position-vertical-relative:bottom-margin-area;mso-width-percent:0;mso-height-percent:0;mso-width-relative:margin;mso-height-relative:margin;v-text-anchor:top" o:gfxdata="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" filled="f" stroked="f" strokeweight=".5pt">
+        <v:shape id="Text Box 56" o:spid="_x0000_s2068" type="#_x0000_t202" style="position:absolute;margin-left:135.2pt;margin-top:0;width:118.8pt;height:50.65pt;z-index:251665920;visibility:visible;mso-wrap-style:square;mso-width-percent:0;mso-height-percent:0;mso-wrap-distance-left:9pt;mso-wrap-distance-top:0;mso-wrap-distance-right:9pt;mso-wrap-distance-bottom:0;mso-position-horizontal:right;mso-position-horizontal-relative:margin;mso-position-vertical:top;mso-position-vertical-relative:bottom-margin-area;mso-width-percent:0;mso-height-percent:0;mso-width-relative:margin;mso-height-relative:margin;v-text-anchor:top" o:gfxdata="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" filled="f" stroked="f" strokeweight=".5pt">
           <v:path arrowok="t"/>
           <v:textbox style="mso-next-textbox:#Text Box 56;mso-fit-shape-to-text:t">
             <w:txbxContent>
@@ -10983,7 +12592,7 @@
                   <w:rPr>
                     <w:noProof/>
                   </w:rPr>
-                  <w:t>9</w:t>
+                  <w:t>2</w:t>
                 </w:r>
                 <w:r>
                   <w:fldChar w:fldCharType="end"/>
@@ -14391,7 +16000,7 @@
 </file>
 
 <file path=customXml/itemProps2.xml><?xml version="1.0" encoding="utf-8"?>
-<ds:datastoreItem xmlns:ds="http://schemas.openxmlformats.org/officeDocument/2006/customXml" ds:itemID="{F5CAF418-5C91-48E2-9ABF-2D60D95ED837}">
+<ds:datastoreItem xmlns:ds="http://schemas.openxmlformats.org/officeDocument/2006/customXml" ds:itemID="{9263B464-CE2C-4EA5-B9B2-4C608F71AE98}">
   <ds:schemaRefs>
     <ds:schemaRef ds:uri="http://schemas.openxmlformats.org/officeDocument/2006/bibliography"/>
   </ds:schemaRefs>

</xml_diff>